<commit_message>
Implemented  the calculate accuracy function
</commit_message>
<xml_diff>
--- a/PseudoCodeJoshuaFinlayson.docx
+++ b/PseudoCodeJoshuaFinlayson.docx
@@ -2659,7 +2659,13 @@
         <w:ind w:firstLine="720"/>
       </w:pPr>
       <w:r>
-        <w:t xml:space="preserve">If </w:t>
+        <w:t>If</w:t>
+      </w:r>
+      <w:r>
+        <w:t xml:space="preserve"> not</w:t>
+      </w:r>
+      <w:r>
+        <w:t xml:space="preserve"> </w:t>
       </w:r>
       <w:r>
         <w:rPr>
@@ -2741,7 +2747,86 @@
         <w:ind w:firstLine="720"/>
       </w:pPr>
       <w:r>
-        <w:t>//TODO: when tutor tells us how robust this system needs to be</w:t>
+        <w:t xml:space="preserve">Calculate difference between </w:t>
+      </w:r>
+      <w:proofErr w:type="spellStart"/>
+      <w:r>
+        <w:rPr>
+          <w:i/>
+          <w:iCs/>
+          <w:color w:val="FF0000"/>
+        </w:rPr>
+        <w:t>target_sentence</w:t>
+      </w:r>
+      <w:proofErr w:type="spellEnd"/>
+      <w:r>
+        <w:rPr>
+          <w:color w:val="FF0000"/>
+        </w:rPr>
+        <w:t xml:space="preserve"> </w:t>
+      </w:r>
+      <w:r>
+        <w:t xml:space="preserve">and </w:t>
+      </w:r>
+      <w:proofErr w:type="spellStart"/>
+      <w:r>
+        <w:rPr>
+          <w:i/>
+          <w:iCs/>
+          <w:color w:val="FF0000"/>
+        </w:rPr>
+        <w:t>user_input</w:t>
+      </w:r>
+      <w:proofErr w:type="spellEnd"/>
+      <w:r>
+        <w:rPr>
+          <w:color w:val="FF0000"/>
+        </w:rPr>
+        <w:t xml:space="preserve"> </w:t>
+      </w:r>
+      <w:r>
+        <w:t xml:space="preserve">and save as </w:t>
+      </w:r>
+      <w:r>
+        <w:rPr>
+          <w:i/>
+          <w:iCs/>
+          <w:color w:val="FF0000"/>
+        </w:rPr>
+        <w:t>accuracy</w:t>
+      </w:r>
+    </w:p>
+    <w:p>
+      <w:pPr>
+        <w:ind w:firstLine="720"/>
+      </w:pPr>
+      <w:r>
+        <w:t xml:space="preserve">Times </w:t>
+      </w:r>
+      <w:r>
+        <w:rPr>
+          <w:i/>
+          <w:iCs/>
+          <w:color w:val="FF0000"/>
+        </w:rPr>
+        <w:t>accuracy</w:t>
+      </w:r>
+      <w:r>
+        <w:rPr>
+          <w:color w:val="FF0000"/>
+        </w:rPr>
+        <w:t xml:space="preserve"> </w:t>
+      </w:r>
+      <w:r>
+        <w:t xml:space="preserve">by 100 and save as </w:t>
+      </w:r>
+      <w:r>
+        <w:rPr>
+          <w:i/>
+          <w:iCs/>
+          <w:color w:val="FF0000"/>
+        </w:rPr>
+        <w:t>accuracy</w:t>
       </w:r>
     </w:p>
     <w:p>

</xml_diff>

<commit_message>
Changed all variables to be in snake_case
</commit_message>
<xml_diff>
--- a/PseudoCodeJoshuaFinlayson.docx
+++ b/PseudoCodeJoshuaFinlayson.docx
@@ -5,6 +5,45 @@
     <w:p>
       <w:pPr>
         <w:rPr>
+          <w:color w:val="124F1A" w:themeColor="accent3" w:themeShade="BF"/>
+        </w:rPr>
+      </w:pPr>
+      <w:r>
+        <w:rPr>
+          <w:color w:val="124F1A" w:themeColor="accent3" w:themeShade="BF"/>
+        </w:rPr>
+        <w:t xml:space="preserve">#This is a spellchecker </w:t>
+      </w:r>
+      <w:r>
+        <w:rPr>
+          <w:color w:val="124F1A" w:themeColor="accent3" w:themeShade="BF"/>
+        </w:rPr>
+        <w:t>program</w:t>
+      </w:r>
+      <w:r>
+        <w:rPr>
+          <w:color w:val="124F1A" w:themeColor="accent3" w:themeShade="BF"/>
+        </w:rPr>
+        <w:t xml:space="preserve"> created by Joshua Finlayson SN: 10691485</w:t>
+      </w:r>
+    </w:p>
+    <w:p>
+      <w:pPr>
+        <w:rPr>
+          <w:color w:val="124F1A" w:themeColor="accent3" w:themeShade="BF"/>
+        </w:rPr>
+      </w:pPr>
+      <w:r>
+        <w:rPr>
+          <w:color w:val="124F1A" w:themeColor="accent3" w:themeShade="BF"/>
+        </w:rPr>
+        <w:t>#This was created for the first assignment of unit CSP1150.3</w:t>
+      </w:r>
+    </w:p>
+    <w:p/>
+    <w:p>
+      <w:pPr>
+        <w:rPr>
           <w:i/>
           <w:iCs/>
           <w:color w:val="FF0000"/>
@@ -86,7 +125,15 @@
           <w:iCs/>
           <w:color w:val="FF0000"/>
         </w:rPr>
-        <w:t>playerWPMs</w:t>
+        <w:t>player</w:t>
+      </w:r>
+      <w:r>
+        <w:rPr>
+          <w:i/>
+          <w:iCs/>
+          <w:color w:val="FF0000"/>
+        </w:rPr>
+        <w:t>_wpms</w:t>
       </w:r>
       <w:proofErr w:type="spellEnd"/>
     </w:p>
@@ -188,7 +235,31 @@
           <w:iCs/>
           <w:color w:val="FF0000"/>
         </w:rPr>
-        <w:t>OfRounds</w:t>
+        <w:t>_o</w:t>
+      </w:r>
+      <w:r>
+        <w:rPr>
+          <w:i/>
+          <w:iCs/>
+          <w:color w:val="FF0000"/>
+        </w:rPr>
+        <w:t>f</w:t>
+      </w:r>
+      <w:r>
+        <w:rPr>
+          <w:i/>
+          <w:iCs/>
+          <w:color w:val="FF0000"/>
+        </w:rPr>
+        <w:t>_r</w:t>
+      </w:r>
+      <w:r>
+        <w:rPr>
+          <w:i/>
+          <w:iCs/>
+          <w:color w:val="FF0000"/>
+        </w:rPr>
+        <w:t>ounds</w:t>
       </w:r>
       <w:proofErr w:type="spellEnd"/>
     </w:p>
@@ -222,28 +293,692 @@
           <w:iCs/>
           <w:color w:val="FF0000"/>
         </w:rPr>
-        <w:t>ber</w:t>
-      </w:r>
-      <w:r>
-        <w:rPr>
-          <w:i/>
-          <w:iCs/>
-          <w:color w:val="FF0000"/>
-        </w:rPr>
-        <w:t>OfRounds</w:t>
-      </w:r>
-      <w:proofErr w:type="spellEnd"/>
+        <w:t>ber_o</w:t>
+      </w:r>
+      <w:r>
+        <w:rPr>
+          <w:i/>
+          <w:iCs/>
+          <w:color w:val="FF0000"/>
+        </w:rPr>
+        <w:t>f</w:t>
+      </w:r>
+      <w:r>
+        <w:rPr>
+          <w:i/>
+          <w:iCs/>
+          <w:color w:val="FF0000"/>
+        </w:rPr>
+        <w:t>_</w:t>
+      </w:r>
+      <w:proofErr w:type="gramStart"/>
+      <w:r>
+        <w:rPr>
+          <w:i/>
+          <w:iCs/>
+          <w:color w:val="FF0000"/>
+        </w:rPr>
+        <w:t>r</w:t>
+      </w:r>
+      <w:r>
+        <w:rPr>
+          <w:i/>
+          <w:iCs/>
+          <w:color w:val="FF0000"/>
+        </w:rPr>
+        <w:t>ounds</w:t>
+      </w:r>
+      <w:proofErr w:type="spellEnd"/>
+      <w:proofErr w:type="gramEnd"/>
+      <w:r>
+        <w:t xml:space="preserve"> </w:t>
+      </w:r>
+      <w:r>
+        <w:t xml:space="preserve">then </w:t>
+      </w:r>
+    </w:p>
+    <w:p>
+      <w:pPr>
+        <w:ind w:left="2160" w:firstLine="720"/>
+      </w:pPr>
+      <w:r>
+        <w:t xml:space="preserve">Set </w:t>
+      </w:r>
+      <w:proofErr w:type="spellStart"/>
+      <w:r>
+        <w:rPr>
+          <w:i/>
+          <w:iCs/>
+          <w:color w:val="FF0000"/>
+        </w:rPr>
+        <w:t>n</w:t>
+      </w:r>
+      <w:r>
+        <w:rPr>
+          <w:i/>
+          <w:iCs/>
+          <w:color w:val="FF0000"/>
+        </w:rPr>
+        <w:t>um</w:t>
+      </w:r>
+      <w:r>
+        <w:rPr>
+          <w:i/>
+          <w:iCs/>
+          <w:color w:val="FF0000"/>
+        </w:rPr>
+        <w:t>ber_o</w:t>
+      </w:r>
+      <w:r>
+        <w:rPr>
+          <w:i/>
+          <w:iCs/>
+          <w:color w:val="FF0000"/>
+        </w:rPr>
+        <w:t>f</w:t>
+      </w:r>
+      <w:r>
+        <w:rPr>
+          <w:i/>
+          <w:iCs/>
+          <w:color w:val="FF0000"/>
+        </w:rPr>
+        <w:t>_r</w:t>
+      </w:r>
+      <w:r>
+        <w:rPr>
+          <w:i/>
+          <w:iCs/>
+          <w:color w:val="FF0000"/>
+        </w:rPr>
+        <w:t>ounds</w:t>
+      </w:r>
+      <w:proofErr w:type="spellEnd"/>
+      <w:r>
+        <w:t xml:space="preserve"> </w:t>
+      </w:r>
+      <w:r>
+        <w:t xml:space="preserve">to the length of </w:t>
+      </w:r>
+      <w:r>
+        <w:rPr>
+          <w:i/>
+          <w:iCs/>
+          <w:color w:val="FF0000"/>
+        </w:rPr>
+        <w:t>POSSIBLE_SENTENCES</w:t>
+      </w:r>
+    </w:p>
+    <w:p>
+      <w:pPr>
+        <w:ind w:left="1440" w:firstLine="720"/>
+      </w:pPr>
+      <w:r>
+        <w:t xml:space="preserve">If </w:t>
+      </w:r>
+      <w:proofErr w:type="spellStart"/>
+      <w:r>
+        <w:rPr>
+          <w:i/>
+          <w:iCs/>
+          <w:color w:val="FF0000"/>
+        </w:rPr>
+        <w:t>n</w:t>
+      </w:r>
+      <w:r>
+        <w:rPr>
+          <w:i/>
+          <w:iCs/>
+          <w:color w:val="FF0000"/>
+        </w:rPr>
+        <w:t>um</w:t>
+      </w:r>
+      <w:r>
+        <w:rPr>
+          <w:i/>
+          <w:iCs/>
+          <w:color w:val="FF0000"/>
+        </w:rPr>
+        <w:t>ber_o</w:t>
+      </w:r>
+      <w:r>
+        <w:rPr>
+          <w:i/>
+          <w:iCs/>
+          <w:color w:val="FF0000"/>
+        </w:rPr>
+        <w:t>f</w:t>
+      </w:r>
+      <w:r>
+        <w:rPr>
+          <w:i/>
+          <w:iCs/>
+          <w:color w:val="FF0000"/>
+        </w:rPr>
+        <w:t>_r</w:t>
+      </w:r>
+      <w:r>
+        <w:rPr>
+          <w:i/>
+          <w:iCs/>
+          <w:color w:val="FF0000"/>
+        </w:rPr>
+        <w:t>ounds</w:t>
+      </w:r>
+      <w:proofErr w:type="spellEnd"/>
+      <w:r>
+        <w:t xml:space="preserve"> </w:t>
+      </w:r>
+      <w:r>
+        <w:t xml:space="preserve">is between 3 and the length of </w:t>
+      </w:r>
+      <w:r>
+        <w:rPr>
+          <w:i/>
+          <w:iCs/>
+          <w:color w:val="FF0000"/>
+        </w:rPr>
+        <w:t>POSSIBLE_</w:t>
+      </w:r>
+      <w:proofErr w:type="gramStart"/>
+      <w:r>
+        <w:rPr>
+          <w:i/>
+          <w:iCs/>
+          <w:color w:val="FF0000"/>
+        </w:rPr>
+        <w:t>SENTENCES</w:t>
+      </w:r>
+      <w:proofErr w:type="gramEnd"/>
+      <w:r>
+        <w:t xml:space="preserve"> then</w:t>
+      </w:r>
+    </w:p>
+    <w:p>
+      <w:pPr>
+        <w:ind w:left="720"/>
+      </w:pPr>
+      <w:r>
+        <w:tab/>
+      </w:r>
+      <w:r>
+        <w:tab/>
+      </w:r>
+      <w:r>
+        <w:tab/>
+      </w:r>
+      <w:r>
+        <w:t>Break</w:t>
+      </w:r>
+    </w:p>
+    <w:p>
+      <w:pPr>
+        <w:ind w:left="720"/>
+      </w:pPr>
+      <w:r>
+        <w:tab/>
+      </w:r>
+      <w:r>
+        <w:tab/>
+      </w:r>
+      <w:r>
+        <w:t xml:space="preserve">Throw </w:t>
+      </w:r>
+      <w:r>
+        <w:t>division by zero error</w:t>
+      </w:r>
+    </w:p>
+    <w:p>
+      <w:pPr>
+        <w:ind w:left="720"/>
+      </w:pPr>
+      <w:r>
+        <w:tab/>
+        <w:t>except</w:t>
+      </w:r>
+    </w:p>
+    <w:p>
+      <w:pPr>
+        <w:ind w:left="720"/>
+      </w:pPr>
+      <w:r>
+        <w:lastRenderedPageBreak/>
+        <w:tab/>
+      </w:r>
+      <w:r>
+        <w:tab/>
+      </w:r>
+      <w:r>
+        <w:t>Display “Please enter a</w:t>
+      </w:r>
+      <w:r>
+        <w:t xml:space="preserve">n integer </w:t>
+      </w:r>
+      <w:r>
+        <w:t xml:space="preserve">between </w:t>
+      </w:r>
+      <w:r>
+        <w:t xml:space="preserve">3 </w:t>
+      </w:r>
+      <w:proofErr w:type="gramStart"/>
+      <w:r>
+        <w:t>and ”</w:t>
+      </w:r>
+      <w:proofErr w:type="gramEnd"/>
+      <w:r>
+        <w:t xml:space="preserve"> + length of </w:t>
+      </w:r>
+      <w:r>
+        <w:rPr>
+          <w:i/>
+          <w:iCs/>
+          <w:color w:val="FF0000"/>
+        </w:rPr>
+        <w:t>POSSIBLE_SENTENCES</w:t>
+      </w:r>
+    </w:p>
+    <w:p>
+      <w:pPr>
+        <w:ind w:left="720"/>
+      </w:pPr>
+    </w:p>
+    <w:p>
+      <w:pPr>
+        <w:ind w:left="720"/>
+      </w:pPr>
+      <w:r>
+        <w:t>Display “Strict Mode means that your answers are case sensitive”</w:t>
+      </w:r>
+    </w:p>
+    <w:p>
+      <w:pPr>
+        <w:ind w:left="720"/>
+      </w:pPr>
+      <w:r>
+        <w:t>Loop forever</w:t>
+      </w:r>
+    </w:p>
+    <w:p>
+      <w:pPr>
+        <w:ind w:left="720" w:firstLine="720"/>
+      </w:pPr>
+      <w:r>
+        <w:t xml:space="preserve">Prompt user if they want to use strict mode </w:t>
+      </w:r>
+      <w:r>
+        <w:t xml:space="preserve">(y/n) </w:t>
+      </w:r>
+      <w:r>
+        <w:t xml:space="preserve">and save as </w:t>
+      </w:r>
+      <w:proofErr w:type="spellStart"/>
+      <w:r>
+        <w:rPr>
+          <w:i/>
+          <w:iCs/>
+          <w:color w:val="FF0000"/>
+        </w:rPr>
+        <w:t>s</w:t>
+      </w:r>
+      <w:r>
+        <w:rPr>
+          <w:i/>
+          <w:iCs/>
+          <w:color w:val="FF0000"/>
+        </w:rPr>
+        <w:t>trict</w:t>
+      </w:r>
+      <w:r>
+        <w:rPr>
+          <w:i/>
+          <w:iCs/>
+          <w:color w:val="FF0000"/>
+        </w:rPr>
+        <w:t>_</w:t>
+      </w:r>
+      <w:r>
+        <w:rPr>
+          <w:i/>
+          <w:iCs/>
+          <w:color w:val="FF0000"/>
+        </w:rPr>
+        <w:t>m</w:t>
+      </w:r>
+      <w:r>
+        <w:rPr>
+          <w:i/>
+          <w:iCs/>
+          <w:color w:val="FF0000"/>
+        </w:rPr>
+        <w:t>ode</w:t>
+      </w:r>
+      <w:r>
+        <w:rPr>
+          <w:i/>
+          <w:iCs/>
+          <w:color w:val="FF0000"/>
+        </w:rPr>
+        <w:t>_</w:t>
+      </w:r>
+      <w:r>
+        <w:rPr>
+          <w:i/>
+          <w:iCs/>
+          <w:color w:val="FF0000"/>
+        </w:rPr>
+        <w:t>s</w:t>
+      </w:r>
+      <w:r>
+        <w:rPr>
+          <w:i/>
+          <w:iCs/>
+          <w:color w:val="FF0000"/>
+        </w:rPr>
+        <w:t>tr</w:t>
+      </w:r>
+      <w:proofErr w:type="spellEnd"/>
+    </w:p>
+    <w:p>
+      <w:pPr>
+        <w:ind w:left="720"/>
+      </w:pPr>
+      <w:r>
+        <w:tab/>
+      </w:r>
+      <w:r>
+        <w:t xml:space="preserve">Set </w:t>
+      </w:r>
+      <w:proofErr w:type="spellStart"/>
+      <w:r>
+        <w:rPr>
+          <w:i/>
+          <w:iCs/>
+          <w:color w:val="FF0000"/>
+        </w:rPr>
+        <w:t>s</w:t>
+      </w:r>
+      <w:r>
+        <w:rPr>
+          <w:i/>
+          <w:iCs/>
+          <w:color w:val="FF0000"/>
+        </w:rPr>
+        <w:t>trict</w:t>
+      </w:r>
+      <w:r>
+        <w:rPr>
+          <w:i/>
+          <w:iCs/>
+          <w:color w:val="FF0000"/>
+        </w:rPr>
+        <w:t>_m</w:t>
+      </w:r>
+      <w:r>
+        <w:rPr>
+          <w:i/>
+          <w:iCs/>
+          <w:color w:val="FF0000"/>
+        </w:rPr>
+        <w:t>ode</w:t>
+      </w:r>
+      <w:r>
+        <w:rPr>
+          <w:i/>
+          <w:iCs/>
+          <w:color w:val="FF0000"/>
+        </w:rPr>
+        <w:t>_str</w:t>
+      </w:r>
+      <w:proofErr w:type="spellEnd"/>
+      <w:r>
+        <w:t xml:space="preserve"> </w:t>
+      </w:r>
+      <w:r>
+        <w:t>to all lowercase</w:t>
+      </w:r>
+    </w:p>
+    <w:p>
+      <w:pPr>
+        <w:ind w:left="720" w:firstLine="720"/>
+      </w:pPr>
+      <w:r>
+        <w:t xml:space="preserve">If </w:t>
+      </w:r>
+      <w:proofErr w:type="spellStart"/>
+      <w:r>
+        <w:rPr>
+          <w:i/>
+          <w:iCs/>
+          <w:color w:val="FF0000"/>
+        </w:rPr>
+        <w:t>s</w:t>
+      </w:r>
+      <w:r>
+        <w:rPr>
+          <w:i/>
+          <w:iCs/>
+          <w:color w:val="FF0000"/>
+        </w:rPr>
+        <w:t>trict</w:t>
+      </w:r>
+      <w:r>
+        <w:rPr>
+          <w:i/>
+          <w:iCs/>
+          <w:color w:val="FF0000"/>
+        </w:rPr>
+        <w:t>_m</w:t>
+      </w:r>
+      <w:r>
+        <w:rPr>
+          <w:i/>
+          <w:iCs/>
+          <w:color w:val="FF0000"/>
+        </w:rPr>
+        <w:t>ode</w:t>
+      </w:r>
+      <w:r>
+        <w:rPr>
+          <w:i/>
+          <w:iCs/>
+          <w:color w:val="FF0000"/>
+        </w:rPr>
+        <w:t>_str</w:t>
+      </w:r>
+      <w:proofErr w:type="spellEnd"/>
+      <w:r>
+        <w:t xml:space="preserve"> </w:t>
+      </w:r>
+      <w:r>
+        <w:t>is “y” or “</w:t>
+      </w:r>
+      <w:r>
+        <w:t>yes</w:t>
+      </w:r>
+      <w:r>
+        <w:t>”</w:t>
+      </w:r>
+      <w:r>
+        <w:t xml:space="preserve"> or “”</w:t>
+      </w:r>
       <w:r>
         <w:t xml:space="preserve"> then </w:t>
       </w:r>
     </w:p>
     <w:p>
       <w:pPr>
-        <w:ind w:left="2160" w:firstLine="720"/>
-      </w:pPr>
-      <w:r>
+        <w:ind w:left="720"/>
+      </w:pPr>
+      <w:r>
+        <w:tab/>
+      </w:r>
+      <w:r>
+        <w:tab/>
         <w:t xml:space="preserve">Set </w:t>
       </w:r>
+      <w:r>
+        <w:t xml:space="preserve">global </w:t>
+      </w:r>
+      <w:r>
+        <w:rPr>
+          <w:i/>
+          <w:iCs/>
+          <w:color w:val="FF0000"/>
+        </w:rPr>
+        <w:t xml:space="preserve">strict </w:t>
+      </w:r>
+      <w:r>
+        <w:t>as True</w:t>
+      </w:r>
+    </w:p>
+    <w:p>
+      <w:pPr>
+        <w:ind w:left="720"/>
+      </w:pPr>
+      <w:r>
+        <w:tab/>
+      </w:r>
+      <w:r>
+        <w:tab/>
+        <w:t>Break</w:t>
+      </w:r>
+    </w:p>
+    <w:p>
+      <w:pPr>
+        <w:ind w:left="720"/>
+      </w:pPr>
+      <w:r>
+        <w:tab/>
+        <w:t xml:space="preserve">If </w:t>
+      </w:r>
+      <w:proofErr w:type="spellStart"/>
+      <w:r>
+        <w:rPr>
+          <w:i/>
+          <w:iCs/>
+          <w:color w:val="FF0000"/>
+        </w:rPr>
+        <w:t>s</w:t>
+      </w:r>
+      <w:r>
+        <w:rPr>
+          <w:i/>
+          <w:iCs/>
+          <w:color w:val="FF0000"/>
+        </w:rPr>
+        <w:t>trict</w:t>
+      </w:r>
+      <w:r>
+        <w:rPr>
+          <w:i/>
+          <w:iCs/>
+          <w:color w:val="FF0000"/>
+        </w:rPr>
+        <w:t>_m</w:t>
+      </w:r>
+      <w:r>
+        <w:rPr>
+          <w:i/>
+          <w:iCs/>
+          <w:color w:val="FF0000"/>
+        </w:rPr>
+        <w:t>ode</w:t>
+      </w:r>
+      <w:r>
+        <w:rPr>
+          <w:i/>
+          <w:iCs/>
+          <w:color w:val="FF0000"/>
+        </w:rPr>
+        <w:t>_str</w:t>
+      </w:r>
+      <w:proofErr w:type="spellEnd"/>
+      <w:r>
+        <w:t xml:space="preserve"> </w:t>
+      </w:r>
+      <w:r>
+        <w:t>is “n” or “N” then</w:t>
+      </w:r>
+    </w:p>
+    <w:p>
+      <w:pPr>
+        <w:ind w:left="720"/>
+      </w:pPr>
+      <w:r>
+        <w:tab/>
+      </w:r>
+      <w:r>
+        <w:tab/>
+        <w:t xml:space="preserve">Set </w:t>
+      </w:r>
+      <w:r>
+        <w:t>global</w:t>
+      </w:r>
+      <w:r>
+        <w:t xml:space="preserve"> </w:t>
+      </w:r>
+      <w:r>
+        <w:rPr>
+          <w:i/>
+          <w:iCs/>
+          <w:color w:val="FF0000"/>
+        </w:rPr>
+        <w:t xml:space="preserve">strict </w:t>
+      </w:r>
+      <w:r>
+        <w:t>as False</w:t>
+      </w:r>
+    </w:p>
+    <w:p>
+      <w:pPr>
+        <w:ind w:left="720"/>
+      </w:pPr>
+      <w:r>
+        <w:tab/>
+      </w:r>
+      <w:r>
+        <w:tab/>
+        <w:t>Break</w:t>
+      </w:r>
+    </w:p>
+    <w:p>
+      <w:pPr>
+        <w:ind w:left="720"/>
+      </w:pPr>
+      <w:r>
+        <w:tab/>
+        <w:t>Display “</w:t>
+      </w:r>
+      <w:r>
+        <w:t>Please enter a ‘y’ or ‘n’ for yes or no respectively”</w:t>
+      </w:r>
+    </w:p>
+    <w:p>
+      <w:pPr>
+        <w:ind w:left="720"/>
+      </w:pPr>
+    </w:p>
+    <w:p>
+      <w:pPr>
+        <w:ind w:left="720"/>
+      </w:pPr>
+      <w:r>
+        <w:t xml:space="preserve">Display “Your test will </w:t>
+      </w:r>
+      <w:proofErr w:type="gramStart"/>
+      <w:r>
+        <w:t>last</w:t>
+      </w:r>
+      <w:r>
+        <w:t xml:space="preserve"> ”</w:t>
+      </w:r>
+      <w:proofErr w:type="gramEnd"/>
+      <w:r>
+        <w:t xml:space="preserve"> + </w:t>
+      </w:r>
+      <w:r>
+        <w:t xml:space="preserve"> </w:t>
+      </w:r>
       <w:proofErr w:type="spellStart"/>
       <w:r>
         <w:rPr>
@@ -267,19 +1002,196 @@
           <w:iCs/>
           <w:color w:val="FF0000"/>
         </w:rPr>
-        <w:t>ber</w:t>
-      </w:r>
-      <w:r>
-        <w:rPr>
-          <w:i/>
-          <w:iCs/>
-          <w:color w:val="FF0000"/>
-        </w:rPr>
-        <w:t>OfRounds</w:t>
-      </w:r>
-      <w:proofErr w:type="spellEnd"/>
-      <w:r>
-        <w:t xml:space="preserve"> to the length of </w:t>
+        <w:t>ber_o</w:t>
+      </w:r>
+      <w:r>
+        <w:rPr>
+          <w:i/>
+          <w:iCs/>
+          <w:color w:val="FF0000"/>
+        </w:rPr>
+        <w:t>f</w:t>
+      </w:r>
+      <w:r>
+        <w:rPr>
+          <w:i/>
+          <w:iCs/>
+          <w:color w:val="FF0000"/>
+        </w:rPr>
+        <w:t>_r</w:t>
+      </w:r>
+      <w:r>
+        <w:rPr>
+          <w:i/>
+          <w:iCs/>
+          <w:color w:val="FF0000"/>
+        </w:rPr>
+        <w:t>ounds</w:t>
+      </w:r>
+      <w:proofErr w:type="spellEnd"/>
+      <w:r>
+        <w:t xml:space="preserve"> </w:t>
+      </w:r>
+      <w:r>
+        <w:t>+  “ R</w:t>
+      </w:r>
+      <w:r>
+        <w:t>ounds”</w:t>
+      </w:r>
+    </w:p>
+    <w:p>
+      <w:pPr>
+        <w:ind w:left="720"/>
+      </w:pPr>
+      <w:r>
+        <w:t xml:space="preserve">If </w:t>
+      </w:r>
+      <w:r>
+        <w:rPr>
+          <w:i/>
+          <w:iCs/>
+          <w:color w:val="FF0000"/>
+        </w:rPr>
+        <w:t xml:space="preserve">strict </w:t>
+      </w:r>
+      <w:r>
+        <w:t>then</w:t>
+      </w:r>
+    </w:p>
+    <w:p>
+      <w:pPr>
+        <w:ind w:left="720"/>
+      </w:pPr>
+      <w:r>
+        <w:tab/>
+        <w:t>Display “And your input is case sensitive”</w:t>
+      </w:r>
+    </w:p>
+    <w:p>
+      <w:pPr>
+        <w:ind w:left="720"/>
+      </w:pPr>
+      <w:r>
+        <w:t>Else Display “And your input is not case sensitive”</w:t>
+      </w:r>
+    </w:p>
+    <w:p>
+      <w:pPr>
+        <w:ind w:left="720"/>
+      </w:pPr>
+      <w:r>
+        <w:t>Display “If you want to finish early then just enter ‘x</w:t>
+      </w:r>
+      <w:proofErr w:type="gramStart"/>
+      <w:r>
+        <w:t>’ ”</w:t>
+      </w:r>
+      <w:proofErr w:type="gramEnd"/>
+    </w:p>
+    <w:p>
+      <w:pPr>
+        <w:ind w:left="720"/>
+      </w:pPr>
+    </w:p>
+    <w:p>
+      <w:pPr>
+        <w:ind w:left="720"/>
+        <w:rPr>
+          <w:i/>
+          <w:iCs/>
+          <w:color w:val="FF0000"/>
+        </w:rPr>
+      </w:pPr>
+      <w:r>
+        <w:lastRenderedPageBreak/>
+        <w:t xml:space="preserve">Initialise empty list </w:t>
+      </w:r>
+      <w:proofErr w:type="spellStart"/>
+      <w:r>
+        <w:rPr>
+          <w:i/>
+          <w:iCs/>
+          <w:color w:val="FF0000"/>
+        </w:rPr>
+        <w:t>sentences</w:t>
+      </w:r>
+      <w:r>
+        <w:rPr>
+          <w:i/>
+          <w:iCs/>
+          <w:color w:val="FF0000"/>
+        </w:rPr>
+        <w:t>_t</w:t>
+      </w:r>
+      <w:r>
+        <w:rPr>
+          <w:i/>
+          <w:iCs/>
+          <w:color w:val="FF0000"/>
+        </w:rPr>
+        <w:t>o</w:t>
+      </w:r>
+      <w:r>
+        <w:rPr>
+          <w:i/>
+          <w:iCs/>
+          <w:color w:val="FF0000"/>
+        </w:rPr>
+        <w:t>_u</w:t>
+      </w:r>
+      <w:r>
+        <w:rPr>
+          <w:i/>
+          <w:iCs/>
+          <w:color w:val="FF0000"/>
+        </w:rPr>
+        <w:t>se</w:t>
+      </w:r>
+      <w:proofErr w:type="spellEnd"/>
+    </w:p>
+    <w:p>
+      <w:pPr>
+        <w:ind w:left="720"/>
+      </w:pPr>
+      <w:r>
+        <w:t xml:space="preserve">Set </w:t>
+      </w:r>
+      <w:proofErr w:type="spellStart"/>
+      <w:r>
+        <w:rPr>
+          <w:i/>
+          <w:iCs/>
+          <w:color w:val="FF0000"/>
+        </w:rPr>
+        <w:t>unused</w:t>
+      </w:r>
+      <w:r>
+        <w:rPr>
+          <w:i/>
+          <w:iCs/>
+          <w:color w:val="FF0000"/>
+        </w:rPr>
+        <w:t>_s</w:t>
+      </w:r>
+      <w:r>
+        <w:rPr>
+          <w:i/>
+          <w:iCs/>
+          <w:color w:val="FF0000"/>
+        </w:rPr>
+        <w:t>entences</w:t>
+      </w:r>
+      <w:proofErr w:type="spellEnd"/>
+      <w:r>
+        <w:rPr>
+          <w:i/>
+          <w:iCs/>
+          <w:color w:val="FF0000"/>
+        </w:rPr>
+        <w:t xml:space="preserve"> </w:t>
+      </w:r>
+      <w:r>
+        <w:t xml:space="preserve">to value copy of (not a pointer) </w:t>
       </w:r>
       <w:r>
         <w:rPr>
@@ -292,9 +1204,739 @@
     </w:p>
     <w:p>
       <w:pPr>
-        <w:ind w:left="1440" w:firstLine="720"/>
-      </w:pPr>
-      <w:r>
+        <w:ind w:firstLine="720"/>
+      </w:pPr>
+      <w:r>
+        <w:t xml:space="preserve">Loop </w:t>
+      </w:r>
+      <w:proofErr w:type="spellStart"/>
+      <w:r>
+        <w:rPr>
+          <w:i/>
+          <w:iCs/>
+          <w:color w:val="FF0000"/>
+        </w:rPr>
+        <w:t>n</w:t>
+      </w:r>
+      <w:r>
+        <w:rPr>
+          <w:i/>
+          <w:iCs/>
+          <w:color w:val="FF0000"/>
+        </w:rPr>
+        <w:t>um</w:t>
+      </w:r>
+      <w:r>
+        <w:rPr>
+          <w:i/>
+          <w:iCs/>
+          <w:color w:val="FF0000"/>
+        </w:rPr>
+        <w:t>ber_o</w:t>
+      </w:r>
+      <w:r>
+        <w:rPr>
+          <w:i/>
+          <w:iCs/>
+          <w:color w:val="FF0000"/>
+        </w:rPr>
+        <w:t>f</w:t>
+      </w:r>
+      <w:r>
+        <w:rPr>
+          <w:i/>
+          <w:iCs/>
+          <w:color w:val="FF0000"/>
+        </w:rPr>
+        <w:t>_r</w:t>
+      </w:r>
+      <w:r>
+        <w:rPr>
+          <w:i/>
+          <w:iCs/>
+          <w:color w:val="FF0000"/>
+        </w:rPr>
+        <w:t>ounds</w:t>
+      </w:r>
+      <w:proofErr w:type="spellEnd"/>
+      <w:r>
+        <w:t xml:space="preserve"> </w:t>
+      </w:r>
+      <w:r>
+        <w:t>times</w:t>
+      </w:r>
+    </w:p>
+    <w:p>
+      <w:pPr>
+        <w:ind w:left="720"/>
+        <w:rPr>
+          <w:i/>
+          <w:iCs/>
+          <w:color w:val="FF0000"/>
+        </w:rPr>
+      </w:pPr>
+      <w:r>
+        <w:tab/>
+      </w:r>
+      <w:r>
+        <w:t>Append</w:t>
+      </w:r>
+      <w:r>
+        <w:t xml:space="preserve"> random sentence out of </w:t>
+      </w:r>
+      <w:proofErr w:type="spellStart"/>
+      <w:r>
+        <w:rPr>
+          <w:i/>
+          <w:iCs/>
+          <w:color w:val="FF0000"/>
+        </w:rPr>
+        <w:t>unused</w:t>
+      </w:r>
+      <w:r>
+        <w:rPr>
+          <w:i/>
+          <w:iCs/>
+          <w:color w:val="FF0000"/>
+        </w:rPr>
+        <w:t>_s</w:t>
+      </w:r>
+      <w:r>
+        <w:rPr>
+          <w:i/>
+          <w:iCs/>
+          <w:color w:val="FF0000"/>
+        </w:rPr>
+        <w:t>entences</w:t>
+      </w:r>
+      <w:proofErr w:type="spellEnd"/>
+      <w:r>
+        <w:rPr>
+          <w:i/>
+          <w:iCs/>
+          <w:color w:val="FF0000"/>
+        </w:rPr>
+        <w:t xml:space="preserve"> </w:t>
+      </w:r>
+      <w:r>
+        <w:t xml:space="preserve">to </w:t>
+      </w:r>
+      <w:proofErr w:type="spellStart"/>
+      <w:r>
+        <w:rPr>
+          <w:i/>
+          <w:iCs/>
+          <w:color w:val="FF0000"/>
+        </w:rPr>
+        <w:t>sentences</w:t>
+      </w:r>
+      <w:r>
+        <w:rPr>
+          <w:i/>
+          <w:iCs/>
+          <w:color w:val="FF0000"/>
+        </w:rPr>
+        <w:t>_t</w:t>
+      </w:r>
+      <w:r>
+        <w:rPr>
+          <w:i/>
+          <w:iCs/>
+          <w:color w:val="FF0000"/>
+        </w:rPr>
+        <w:t>o</w:t>
+      </w:r>
+      <w:r>
+        <w:rPr>
+          <w:i/>
+          <w:iCs/>
+          <w:color w:val="FF0000"/>
+        </w:rPr>
+        <w:t>_u</w:t>
+      </w:r>
+      <w:r>
+        <w:rPr>
+          <w:i/>
+          <w:iCs/>
+          <w:color w:val="FF0000"/>
+        </w:rPr>
+        <w:t>se</w:t>
+      </w:r>
+      <w:proofErr w:type="spellEnd"/>
+    </w:p>
+    <w:p>
+      <w:pPr>
+        <w:ind w:left="720"/>
+        <w:rPr>
+          <w:i/>
+          <w:iCs/>
+          <w:color w:val="FF0000"/>
+        </w:rPr>
+      </w:pPr>
+      <w:r>
+        <w:rPr>
+          <w:color w:val="FF0000"/>
+        </w:rPr>
+        <w:tab/>
+      </w:r>
+      <w:r>
+        <w:t>Remove</w:t>
+      </w:r>
+      <w:r>
+        <w:t xml:space="preserve"> last item in </w:t>
+      </w:r>
+      <w:proofErr w:type="spellStart"/>
+      <w:r>
+        <w:rPr>
+          <w:i/>
+          <w:iCs/>
+          <w:color w:val="FF0000"/>
+        </w:rPr>
+        <w:t>sentences</w:t>
+      </w:r>
+      <w:r>
+        <w:rPr>
+          <w:i/>
+          <w:iCs/>
+          <w:color w:val="FF0000"/>
+        </w:rPr>
+        <w:t>_t</w:t>
+      </w:r>
+      <w:r>
+        <w:rPr>
+          <w:i/>
+          <w:iCs/>
+          <w:color w:val="FF0000"/>
+        </w:rPr>
+        <w:t>o</w:t>
+      </w:r>
+      <w:r>
+        <w:rPr>
+          <w:i/>
+          <w:iCs/>
+          <w:color w:val="FF0000"/>
+        </w:rPr>
+        <w:t>_u</w:t>
+      </w:r>
+      <w:r>
+        <w:rPr>
+          <w:i/>
+          <w:iCs/>
+          <w:color w:val="FF0000"/>
+        </w:rPr>
+        <w:t>se</w:t>
+      </w:r>
+      <w:proofErr w:type="spellEnd"/>
+      <w:r>
+        <w:t xml:space="preserve"> </w:t>
+      </w:r>
+      <w:r>
+        <w:t xml:space="preserve">from </w:t>
+      </w:r>
+      <w:proofErr w:type="spellStart"/>
+      <w:r>
+        <w:rPr>
+          <w:i/>
+          <w:iCs/>
+          <w:color w:val="FF0000"/>
+        </w:rPr>
+        <w:t>unused</w:t>
+      </w:r>
+      <w:r>
+        <w:rPr>
+          <w:i/>
+          <w:iCs/>
+          <w:color w:val="FF0000"/>
+        </w:rPr>
+        <w:t>_</w:t>
+      </w:r>
+      <w:r>
+        <w:rPr>
+          <w:i/>
+          <w:iCs/>
+          <w:color w:val="FF0000"/>
+        </w:rPr>
+        <w:t>Sentences</w:t>
+      </w:r>
+      <w:proofErr w:type="spellEnd"/>
+    </w:p>
+    <w:p>
+      <w:pPr>
+        <w:ind w:left="720"/>
+      </w:pPr>
+    </w:p>
+    <w:p>
+      <w:pPr>
+        <w:ind w:left="720"/>
+      </w:pPr>
+    </w:p>
+    <w:p>
+      <w:pPr>
+        <w:ind w:left="720"/>
+      </w:pPr>
+      <w:r>
+        <w:t xml:space="preserve">Display “Press </w:t>
+      </w:r>
+      <w:r>
+        <w:t xml:space="preserve">enter </w:t>
+      </w:r>
+      <w:r>
+        <w:t>to begin”</w:t>
+      </w:r>
+    </w:p>
+    <w:p>
+      <w:pPr>
+        <w:ind w:left="720"/>
+      </w:pPr>
+      <w:r>
+        <w:t>Prompt</w:t>
+      </w:r>
+      <w:r>
+        <w:t xml:space="preserve"> the user to press </w:t>
+      </w:r>
+      <w:r>
+        <w:t>enter</w:t>
+      </w:r>
+    </w:p>
+    <w:p>
+      <w:pPr>
+        <w:ind w:left="720"/>
+      </w:pPr>
+    </w:p>
+    <w:p>
+      <w:pPr>
+        <w:ind w:firstLine="720"/>
+      </w:pPr>
+      <w:r>
+        <w:t xml:space="preserve">Loop using int </w:t>
+      </w:r>
+      <w:proofErr w:type="spellStart"/>
+      <w:r>
+        <w:rPr>
+          <w:i/>
+          <w:iCs/>
+          <w:color w:val="FF0000"/>
+        </w:rPr>
+        <w:t>i</w:t>
+      </w:r>
+      <w:proofErr w:type="spellEnd"/>
+      <w:r>
+        <w:rPr>
+          <w:color w:val="FF0000"/>
+        </w:rPr>
+        <w:t xml:space="preserve"> </w:t>
+      </w:r>
+      <w:r>
+        <w:t xml:space="preserve">to enumerate </w:t>
+      </w:r>
+      <w:proofErr w:type="spellStart"/>
+      <w:r>
+        <w:rPr>
+          <w:i/>
+          <w:iCs/>
+          <w:color w:val="FF0000"/>
+        </w:rPr>
+        <w:t>n</w:t>
+      </w:r>
+      <w:r>
+        <w:rPr>
+          <w:i/>
+          <w:iCs/>
+          <w:color w:val="FF0000"/>
+        </w:rPr>
+        <w:t>um</w:t>
+      </w:r>
+      <w:r>
+        <w:rPr>
+          <w:i/>
+          <w:iCs/>
+          <w:color w:val="FF0000"/>
+        </w:rPr>
+        <w:t>ber_o</w:t>
+      </w:r>
+      <w:r>
+        <w:rPr>
+          <w:i/>
+          <w:iCs/>
+          <w:color w:val="FF0000"/>
+        </w:rPr>
+        <w:t>f</w:t>
+      </w:r>
+      <w:r>
+        <w:rPr>
+          <w:i/>
+          <w:iCs/>
+          <w:color w:val="FF0000"/>
+        </w:rPr>
+        <w:t>_r</w:t>
+      </w:r>
+      <w:r>
+        <w:rPr>
+          <w:i/>
+          <w:iCs/>
+          <w:color w:val="FF0000"/>
+        </w:rPr>
+        <w:t>ounds</w:t>
+      </w:r>
+      <w:proofErr w:type="spellEnd"/>
+      <w:r>
+        <w:t xml:space="preserve"> </w:t>
+      </w:r>
+      <w:r>
+        <w:t>times</w:t>
+      </w:r>
+    </w:p>
+    <w:p>
+      <w:pPr>
+        <w:ind w:left="720" w:firstLine="720"/>
+      </w:pPr>
+      <w:r>
+        <w:t>Display “Round” +</w:t>
+      </w:r>
+      <w:r>
+        <w:t xml:space="preserve"> (</w:t>
+      </w:r>
+      <w:proofErr w:type="spellStart"/>
+      <w:proofErr w:type="gramStart"/>
+      <w:r>
+        <w:rPr>
+          <w:i/>
+          <w:iCs/>
+          <w:color w:val="FF0000"/>
+        </w:rPr>
+        <w:t>i</w:t>
+      </w:r>
+      <w:proofErr w:type="spellEnd"/>
+      <w:r>
+        <w:rPr>
+          <w:color w:val="FF0000"/>
+        </w:rPr>
+        <w:t xml:space="preserve"> </w:t>
+      </w:r>
+      <w:r>
+        <w:rPr>
+          <w:color w:val="FF0000"/>
+        </w:rPr>
+        <w:t xml:space="preserve"> </w:t>
+      </w:r>
+      <w:r>
+        <w:t>+</w:t>
+      </w:r>
+      <w:proofErr w:type="gramEnd"/>
+      <w:r>
+        <w:t xml:space="preserve"> 1</w:t>
+      </w:r>
+      <w:r>
+        <w:t>)</w:t>
+      </w:r>
+      <w:r>
+        <w:t xml:space="preserve"> “</w:t>
+      </w:r>
+      <w:r>
+        <w:t>/</w:t>
+      </w:r>
+      <w:r>
+        <w:t xml:space="preserve">” + </w:t>
+      </w:r>
+      <w:proofErr w:type="spellStart"/>
+      <w:r>
+        <w:rPr>
+          <w:i/>
+          <w:iCs/>
+          <w:color w:val="FF0000"/>
+        </w:rPr>
+        <w:t>n</w:t>
+      </w:r>
+      <w:r>
+        <w:rPr>
+          <w:i/>
+          <w:iCs/>
+          <w:color w:val="FF0000"/>
+        </w:rPr>
+        <w:t>um</w:t>
+      </w:r>
+      <w:r>
+        <w:rPr>
+          <w:i/>
+          <w:iCs/>
+          <w:color w:val="FF0000"/>
+        </w:rPr>
+        <w:t>ber_o</w:t>
+      </w:r>
+      <w:r>
+        <w:rPr>
+          <w:i/>
+          <w:iCs/>
+          <w:color w:val="FF0000"/>
+        </w:rPr>
+        <w:t>f</w:t>
+      </w:r>
+      <w:r>
+        <w:rPr>
+          <w:i/>
+          <w:iCs/>
+          <w:color w:val="FF0000"/>
+        </w:rPr>
+        <w:t>_r</w:t>
+      </w:r>
+      <w:r>
+        <w:rPr>
+          <w:i/>
+          <w:iCs/>
+          <w:color w:val="FF0000"/>
+        </w:rPr>
+        <w:t>ounds</w:t>
+      </w:r>
+      <w:proofErr w:type="spellEnd"/>
+      <w:r>
+        <w:t xml:space="preserve"> </w:t>
+      </w:r>
+      <w:r>
+        <w:t>+ “. Your sentence is</w:t>
+      </w:r>
+      <w:proofErr w:type="gramStart"/>
+      <w:r>
+        <w:t>: ”</w:t>
+      </w:r>
+      <w:proofErr w:type="gramEnd"/>
+    </w:p>
+    <w:p>
+      <w:pPr>
+        <w:ind w:left="720" w:firstLine="720"/>
+      </w:pPr>
+      <w:r>
+        <w:t>Display</w:t>
+      </w:r>
+      <w:r>
+        <w:t xml:space="preserve"> the </w:t>
+      </w:r>
+      <w:proofErr w:type="spellStart"/>
+      <w:r>
+        <w:rPr>
+          <w:i/>
+          <w:iCs/>
+          <w:color w:val="FF0000"/>
+        </w:rPr>
+        <w:t>i</w:t>
+      </w:r>
+      <w:r>
+        <w:t>th</w:t>
+      </w:r>
+      <w:proofErr w:type="spellEnd"/>
+      <w:r>
+        <w:t xml:space="preserve"> object of </w:t>
+      </w:r>
+      <w:proofErr w:type="spellStart"/>
+      <w:r>
+        <w:rPr>
+          <w:i/>
+          <w:iCs/>
+          <w:color w:val="FF0000"/>
+        </w:rPr>
+        <w:t>sentences</w:t>
+      </w:r>
+      <w:r>
+        <w:rPr>
+          <w:i/>
+          <w:iCs/>
+          <w:color w:val="FF0000"/>
+        </w:rPr>
+        <w:t>_t</w:t>
+      </w:r>
+      <w:r>
+        <w:rPr>
+          <w:i/>
+          <w:iCs/>
+          <w:color w:val="FF0000"/>
+        </w:rPr>
+        <w:t>o</w:t>
+      </w:r>
+      <w:r>
+        <w:rPr>
+          <w:i/>
+          <w:iCs/>
+          <w:color w:val="FF0000"/>
+        </w:rPr>
+        <w:t>_u</w:t>
+      </w:r>
+      <w:r>
+        <w:rPr>
+          <w:i/>
+          <w:iCs/>
+          <w:color w:val="FF0000"/>
+        </w:rPr>
+        <w:t>se</w:t>
+      </w:r>
+      <w:proofErr w:type="spellEnd"/>
+    </w:p>
+    <w:p>
+      <w:pPr>
+        <w:ind w:left="720" w:firstLine="720"/>
+      </w:pPr>
+      <w:r>
+        <w:t xml:space="preserve">Save the current timestamp as </w:t>
+      </w:r>
+      <w:proofErr w:type="spellStart"/>
+      <w:r>
+        <w:rPr>
+          <w:i/>
+          <w:iCs/>
+          <w:color w:val="FF0000"/>
+        </w:rPr>
+        <w:t>temp</w:t>
+      </w:r>
+      <w:r>
+        <w:rPr>
+          <w:i/>
+          <w:iCs/>
+          <w:color w:val="FF0000"/>
+        </w:rPr>
+        <w:t>_t</w:t>
+      </w:r>
+      <w:r>
+        <w:rPr>
+          <w:i/>
+          <w:iCs/>
+          <w:color w:val="FF0000"/>
+        </w:rPr>
+        <w:t>ime</w:t>
+      </w:r>
+      <w:proofErr w:type="spellEnd"/>
+    </w:p>
+    <w:p>
+      <w:pPr>
+        <w:ind w:left="720" w:firstLine="720"/>
+      </w:pPr>
+      <w:r>
+        <w:t xml:space="preserve">Prompt user for input and save input as </w:t>
+      </w:r>
+      <w:proofErr w:type="spellStart"/>
+      <w:r>
+        <w:rPr>
+          <w:i/>
+          <w:iCs/>
+          <w:color w:val="FF0000"/>
+        </w:rPr>
+        <w:t>p</w:t>
+      </w:r>
+      <w:r>
+        <w:rPr>
+          <w:i/>
+          <w:iCs/>
+          <w:color w:val="FF0000"/>
+        </w:rPr>
+        <w:t>layer</w:t>
+      </w:r>
+      <w:r>
+        <w:rPr>
+          <w:i/>
+          <w:iCs/>
+          <w:color w:val="FF0000"/>
+        </w:rPr>
+        <w:t>_i</w:t>
+      </w:r>
+      <w:r>
+        <w:rPr>
+          <w:i/>
+          <w:iCs/>
+          <w:color w:val="FF0000"/>
+        </w:rPr>
+        <w:t>nput</w:t>
+      </w:r>
+      <w:proofErr w:type="spellEnd"/>
+    </w:p>
+    <w:p>
+      <w:pPr>
+        <w:ind w:left="720"/>
+      </w:pPr>
+      <w:r>
+        <w:tab/>
+        <w:t xml:space="preserve">Subtract </w:t>
+      </w:r>
+      <w:proofErr w:type="spellStart"/>
+      <w:r>
+        <w:rPr>
+          <w:i/>
+          <w:iCs/>
+          <w:color w:val="FF0000"/>
+        </w:rPr>
+        <w:t>temp</w:t>
+      </w:r>
+      <w:r>
+        <w:rPr>
+          <w:i/>
+          <w:iCs/>
+          <w:color w:val="FF0000"/>
+        </w:rPr>
+        <w:t>_t</w:t>
+      </w:r>
+      <w:r>
+        <w:rPr>
+          <w:i/>
+          <w:iCs/>
+          <w:color w:val="FF0000"/>
+        </w:rPr>
+        <w:t>ime</w:t>
+      </w:r>
+      <w:proofErr w:type="spellEnd"/>
+      <w:r>
+        <w:rPr>
+          <w:i/>
+          <w:iCs/>
+          <w:color w:val="FF0000"/>
+        </w:rPr>
+        <w:t xml:space="preserve"> </w:t>
+      </w:r>
+      <w:r>
+        <w:t>from the current timestamp and then save that as</w:t>
+      </w:r>
+      <w:r>
+        <w:t xml:space="preserve"> </w:t>
+      </w:r>
+      <w:proofErr w:type="spellStart"/>
+      <w:r>
+        <w:rPr>
+          <w:i/>
+          <w:iCs/>
+          <w:color w:val="FF0000"/>
+        </w:rPr>
+        <w:t>temp</w:t>
+      </w:r>
+      <w:r>
+        <w:rPr>
+          <w:i/>
+          <w:iCs/>
+          <w:color w:val="FF0000"/>
+        </w:rPr>
+        <w:t>_t</w:t>
+      </w:r>
+      <w:r>
+        <w:rPr>
+          <w:i/>
+          <w:iCs/>
+          <w:color w:val="FF0000"/>
+        </w:rPr>
+        <w:t>ime</w:t>
+      </w:r>
+      <w:proofErr w:type="spellEnd"/>
+    </w:p>
+    <w:p>
+      <w:pPr>
+        <w:ind w:left="720"/>
+      </w:pPr>
+      <w:r>
+        <w:tab/>
+      </w:r>
+      <w:r>
+        <w:tab/>
+      </w:r>
+    </w:p>
+    <w:p>
+      <w:r>
+        <w:tab/>
+      </w:r>
+      <w:r>
+        <w:tab/>
         <w:t xml:space="preserve">If </w:t>
       </w:r>
       <w:proofErr w:type="spellStart"/>
@@ -304,1080 +1946,68 @@
           <w:iCs/>
           <w:color w:val="FF0000"/>
         </w:rPr>
-        <w:t>n</w:t>
-      </w:r>
-      <w:r>
-        <w:rPr>
-          <w:i/>
-          <w:iCs/>
-          <w:color w:val="FF0000"/>
-        </w:rPr>
-        <w:t>um</w:t>
-      </w:r>
-      <w:r>
-        <w:rPr>
-          <w:i/>
-          <w:iCs/>
-          <w:color w:val="FF0000"/>
-        </w:rPr>
-        <w:t>ber</w:t>
-      </w:r>
-      <w:r>
-        <w:rPr>
-          <w:i/>
-          <w:iCs/>
-          <w:color w:val="FF0000"/>
-        </w:rPr>
-        <w:t>OfRounds</w:t>
-      </w:r>
-      <w:proofErr w:type="spellEnd"/>
-      <w:r>
-        <w:t xml:space="preserve"> </w:t>
-      </w:r>
-      <w:r>
-        <w:t xml:space="preserve">is between 3 and the length of </w:t>
-      </w:r>
-      <w:r>
-        <w:rPr>
-          <w:i/>
-          <w:iCs/>
-          <w:color w:val="FF0000"/>
-        </w:rPr>
-        <w:t>POSSIBLE_</w:t>
-      </w:r>
-      <w:proofErr w:type="gramStart"/>
-      <w:r>
-        <w:rPr>
-          <w:i/>
-          <w:iCs/>
-          <w:color w:val="FF0000"/>
-        </w:rPr>
-        <w:t>SENTENCES</w:t>
-      </w:r>
-      <w:proofErr w:type="gramEnd"/>
-      <w:r>
-        <w:t xml:space="preserve"> then</w:t>
-      </w:r>
-    </w:p>
-    <w:p>
-      <w:pPr>
-        <w:ind w:left="720"/>
-      </w:pPr>
-      <w:r>
-        <w:tab/>
-      </w:r>
-      <w:r>
-        <w:tab/>
-      </w:r>
-      <w:r>
-        <w:tab/>
-      </w:r>
-      <w:r>
-        <w:t>Break</w:t>
-      </w:r>
-    </w:p>
-    <w:p>
-      <w:pPr>
-        <w:ind w:left="720"/>
-      </w:pPr>
-      <w:r>
-        <w:tab/>
-      </w:r>
-      <w:r>
-        <w:tab/>
-      </w:r>
-      <w:r>
-        <w:t xml:space="preserve">Throw </w:t>
-      </w:r>
-      <w:r>
-        <w:t>division by zero error</w:t>
-      </w:r>
-    </w:p>
-    <w:p>
-      <w:pPr>
-        <w:ind w:left="720"/>
-      </w:pPr>
-      <w:r>
-        <w:tab/>
-        <w:t>except</w:t>
-      </w:r>
-    </w:p>
-    <w:p>
-      <w:pPr>
-        <w:ind w:left="720"/>
-      </w:pPr>
-      <w:r>
-        <w:tab/>
-      </w:r>
-      <w:r>
-        <w:tab/>
-      </w:r>
-      <w:r>
-        <w:t>Display “Please enter a</w:t>
-      </w:r>
-      <w:r>
-        <w:t xml:space="preserve">n integer </w:t>
-      </w:r>
-      <w:r>
-        <w:t xml:space="preserve">between </w:t>
-      </w:r>
-      <w:r>
-        <w:t xml:space="preserve">3 </w:t>
-      </w:r>
-      <w:proofErr w:type="gramStart"/>
-      <w:r>
-        <w:t>and ”</w:t>
-      </w:r>
-      <w:proofErr w:type="gramEnd"/>
-      <w:r>
-        <w:t xml:space="preserve"> + length of </w:t>
-      </w:r>
-      <w:r>
-        <w:rPr>
-          <w:i/>
-          <w:iCs/>
-          <w:color w:val="FF0000"/>
-        </w:rPr>
-        <w:t>POSSIBLE_SENTENCES</w:t>
-      </w:r>
-    </w:p>
-    <w:p>
-      <w:pPr>
-        <w:ind w:left="720"/>
-      </w:pPr>
-    </w:p>
-    <w:p>
-      <w:pPr>
-        <w:ind w:left="720"/>
-      </w:pPr>
-      <w:r>
-        <w:t>Display “Strict Mode means that your answers are case sensitive”</w:t>
-      </w:r>
-    </w:p>
-    <w:p>
-      <w:pPr>
-        <w:ind w:left="720"/>
+        <w:t>player</w:t>
+      </w:r>
+      <w:r>
+        <w:rPr>
+          <w:i/>
+          <w:iCs/>
+          <w:color w:val="FF0000"/>
+        </w:rPr>
+        <w:t>_i</w:t>
+      </w:r>
+      <w:r>
+        <w:rPr>
+          <w:i/>
+          <w:iCs/>
+          <w:color w:val="FF0000"/>
+        </w:rPr>
+        <w:t>nput</w:t>
+      </w:r>
+      <w:proofErr w:type="spellEnd"/>
+      <w:r>
+        <w:rPr>
+          <w:color w:val="FF0000"/>
+        </w:rPr>
+        <w:t xml:space="preserve"> </w:t>
+      </w:r>
+      <w:r>
+        <w:t xml:space="preserve">is </w:t>
+      </w:r>
+      <w:r>
+        <w:t>‘x’ then</w:t>
+      </w:r>
+    </w:p>
+    <w:p>
+      <w:r>
+        <w:tab/>
+      </w:r>
+      <w:r>
+        <w:tab/>
+      </w:r>
+      <w:r>
+        <w:tab/>
+        <w:t>break</w:t>
+      </w:r>
+      <w:r>
+        <w:tab/>
+      </w:r>
+      <w:r>
+        <w:tab/>
+      </w:r>
+    </w:p>
+    <w:p/>
+    <w:p>
+      <w:pPr>
+        <w:ind w:left="720" w:firstLine="720"/>
+        <w:rPr>
+          <w:i/>
+          <w:iCs/>
+          <w:color w:val="FF0000"/>
+        </w:rPr>
       </w:pPr>
       <w:r>
         <w:lastRenderedPageBreak/>
-        <w:t>Loop forever</w:t>
-      </w:r>
-    </w:p>
-    <w:p>
-      <w:pPr>
-        <w:ind w:left="720" w:firstLine="720"/>
-      </w:pPr>
-      <w:r>
-        <w:t xml:space="preserve">Prompt user if they want to use strict mode </w:t>
-      </w:r>
-      <w:r>
-        <w:t xml:space="preserve">(y/n) </w:t>
-      </w:r>
-      <w:r>
-        <w:t xml:space="preserve">and save as </w:t>
-      </w:r>
-      <w:proofErr w:type="spellStart"/>
-      <w:r>
-        <w:rPr>
-          <w:i/>
-          <w:iCs/>
-          <w:color w:val="FF0000"/>
-        </w:rPr>
-        <w:t>s</w:t>
-      </w:r>
-      <w:r>
-        <w:rPr>
-          <w:i/>
-          <w:iCs/>
-          <w:color w:val="FF0000"/>
-        </w:rPr>
-        <w:t>trictMode</w:t>
-      </w:r>
-      <w:r>
-        <w:rPr>
-          <w:i/>
-          <w:iCs/>
-          <w:color w:val="FF0000"/>
-        </w:rPr>
-        <w:t>Str</w:t>
-      </w:r>
-      <w:proofErr w:type="spellEnd"/>
-    </w:p>
-    <w:p>
-      <w:pPr>
-        <w:ind w:left="720"/>
-      </w:pPr>
-      <w:r>
-        <w:tab/>
-      </w:r>
-      <w:r>
-        <w:t xml:space="preserve">Set </w:t>
-      </w:r>
-      <w:proofErr w:type="spellStart"/>
-      <w:r>
-        <w:rPr>
-          <w:i/>
-          <w:iCs/>
-          <w:color w:val="FF0000"/>
-        </w:rPr>
-        <w:t>strictModeStr</w:t>
-      </w:r>
-      <w:proofErr w:type="spellEnd"/>
-      <w:r>
-        <w:rPr>
-          <w:color w:val="FF0000"/>
-        </w:rPr>
-        <w:t xml:space="preserve"> </w:t>
-      </w:r>
-      <w:r>
-        <w:t>to all lowercase</w:t>
-      </w:r>
-    </w:p>
-    <w:p>
-      <w:pPr>
-        <w:ind w:left="720" w:firstLine="720"/>
-      </w:pPr>
-      <w:r>
-        <w:t xml:space="preserve">If </w:t>
-      </w:r>
-      <w:proofErr w:type="spellStart"/>
-      <w:r>
-        <w:rPr>
-          <w:i/>
-          <w:iCs/>
-          <w:color w:val="FF0000"/>
-        </w:rPr>
-        <w:t>strictModeStr</w:t>
-      </w:r>
-      <w:proofErr w:type="spellEnd"/>
-      <w:r>
-        <w:rPr>
-          <w:color w:val="FF0000"/>
-        </w:rPr>
-        <w:t xml:space="preserve"> </w:t>
-      </w:r>
-      <w:r>
-        <w:t>is “y” or “</w:t>
-      </w:r>
-      <w:r>
-        <w:t>yes</w:t>
-      </w:r>
-      <w:r>
-        <w:t>”</w:t>
-      </w:r>
-      <w:r>
-        <w:t xml:space="preserve"> or “”</w:t>
-      </w:r>
-      <w:r>
-        <w:t xml:space="preserve"> then </w:t>
-      </w:r>
-    </w:p>
-    <w:p>
-      <w:pPr>
-        <w:ind w:left="720"/>
-      </w:pPr>
-      <w:r>
-        <w:tab/>
-      </w:r>
-      <w:r>
-        <w:tab/>
-        <w:t xml:space="preserve">Set </w:t>
-      </w:r>
-      <w:r>
-        <w:t xml:space="preserve">global </w:t>
-      </w:r>
-      <w:r>
-        <w:rPr>
-          <w:i/>
-          <w:iCs/>
-          <w:color w:val="FF0000"/>
-        </w:rPr>
-        <w:t xml:space="preserve">strict </w:t>
-      </w:r>
-      <w:r>
-        <w:t>as True</w:t>
-      </w:r>
-    </w:p>
-    <w:p>
-      <w:pPr>
-        <w:ind w:left="720"/>
-      </w:pPr>
-      <w:r>
-        <w:tab/>
-      </w:r>
-      <w:r>
-        <w:tab/>
-        <w:t>Break</w:t>
-      </w:r>
-    </w:p>
-    <w:p>
-      <w:pPr>
-        <w:ind w:left="720"/>
-      </w:pPr>
-      <w:r>
-        <w:tab/>
-        <w:t xml:space="preserve">If </w:t>
-      </w:r>
-      <w:proofErr w:type="spellStart"/>
-      <w:r>
-        <w:rPr>
-          <w:i/>
-          <w:iCs/>
-          <w:color w:val="FF0000"/>
-        </w:rPr>
-        <w:t>strictModeStr</w:t>
-      </w:r>
-      <w:proofErr w:type="spellEnd"/>
-      <w:r>
-        <w:rPr>
-          <w:color w:val="FF0000"/>
-        </w:rPr>
-        <w:t xml:space="preserve"> </w:t>
-      </w:r>
-      <w:r>
-        <w:t>is “n” or “N” then</w:t>
-      </w:r>
-    </w:p>
-    <w:p>
-      <w:pPr>
-        <w:ind w:left="720"/>
-      </w:pPr>
-      <w:r>
-        <w:tab/>
-      </w:r>
-      <w:r>
-        <w:tab/>
-        <w:t xml:space="preserve">Set </w:t>
-      </w:r>
-      <w:r>
-        <w:t>global</w:t>
-      </w:r>
-      <w:r>
-        <w:t xml:space="preserve"> </w:t>
-      </w:r>
-      <w:r>
-        <w:rPr>
-          <w:i/>
-          <w:iCs/>
-          <w:color w:val="FF0000"/>
-        </w:rPr>
-        <w:t xml:space="preserve">strict </w:t>
-      </w:r>
-      <w:r>
-        <w:t>as False</w:t>
-      </w:r>
-    </w:p>
-    <w:p>
-      <w:pPr>
-        <w:ind w:left="720"/>
-      </w:pPr>
-      <w:r>
-        <w:tab/>
-      </w:r>
-      <w:r>
-        <w:tab/>
-        <w:t>Break</w:t>
-      </w:r>
-    </w:p>
-    <w:p>
-      <w:pPr>
-        <w:ind w:left="720"/>
-      </w:pPr>
-      <w:r>
-        <w:tab/>
-        <w:t>Display “</w:t>
-      </w:r>
-      <w:r>
-        <w:t>Please enter a ‘y’ or ‘n’ for yes or no respectively”</w:t>
-      </w:r>
-    </w:p>
-    <w:p>
-      <w:pPr>
-        <w:ind w:left="720"/>
-      </w:pPr>
-    </w:p>
-    <w:p>
-      <w:pPr>
-        <w:ind w:left="720"/>
-      </w:pPr>
-      <w:r>
-        <w:t xml:space="preserve">Display “Your test will </w:t>
-      </w:r>
-      <w:proofErr w:type="gramStart"/>
-      <w:r>
-        <w:t>last</w:t>
-      </w:r>
-      <w:r>
-        <w:t xml:space="preserve"> ”</w:t>
-      </w:r>
-      <w:proofErr w:type="gramEnd"/>
-      <w:r>
-        <w:t xml:space="preserve"> + </w:t>
-      </w:r>
-      <w:r>
-        <w:t xml:space="preserve"> </w:t>
-      </w:r>
-      <w:proofErr w:type="spellStart"/>
-      <w:r>
-        <w:rPr>
-          <w:i/>
-          <w:iCs/>
-          <w:color w:val="FF0000"/>
-        </w:rPr>
-        <w:t>n</w:t>
-      </w:r>
-      <w:r>
-        <w:rPr>
-          <w:i/>
-          <w:iCs/>
-          <w:color w:val="FF0000"/>
-        </w:rPr>
-        <w:t>umberOfRounds</w:t>
-      </w:r>
-      <w:proofErr w:type="spellEnd"/>
-      <w:r>
-        <w:rPr>
-          <w:color w:val="FF0000"/>
-        </w:rPr>
-        <w:t xml:space="preserve"> </w:t>
-      </w:r>
-      <w:r>
-        <w:t>+  “ R</w:t>
-      </w:r>
-      <w:r>
-        <w:t>ounds”</w:t>
-      </w:r>
-    </w:p>
-    <w:p>
-      <w:pPr>
-        <w:ind w:left="720"/>
-      </w:pPr>
-      <w:r>
-        <w:t xml:space="preserve">If </w:t>
-      </w:r>
-      <w:r>
-        <w:rPr>
-          <w:i/>
-          <w:iCs/>
-          <w:color w:val="FF0000"/>
-        </w:rPr>
-        <w:t xml:space="preserve">strict </w:t>
-      </w:r>
-      <w:r>
-        <w:t>then</w:t>
-      </w:r>
-    </w:p>
-    <w:p>
-      <w:pPr>
-        <w:ind w:left="720"/>
-      </w:pPr>
-      <w:r>
-        <w:tab/>
-        <w:t>Display “And your input is case sensitive”</w:t>
-      </w:r>
-    </w:p>
-    <w:p>
-      <w:pPr>
-        <w:ind w:left="720"/>
-      </w:pPr>
-      <w:r>
-        <w:t>Else Display “And your input is not case sensitive”</w:t>
-      </w:r>
-    </w:p>
-    <w:p>
-      <w:pPr>
-        <w:ind w:left="720"/>
-      </w:pPr>
-      <w:r>
-        <w:t>Display “If you want to finish early then just enter ‘x</w:t>
-      </w:r>
-      <w:proofErr w:type="gramStart"/>
-      <w:r>
-        <w:t>’ ”</w:t>
-      </w:r>
-      <w:proofErr w:type="gramEnd"/>
-    </w:p>
-    <w:p>
-      <w:pPr>
-        <w:ind w:left="720"/>
-      </w:pPr>
-    </w:p>
-    <w:p>
-      <w:pPr>
-        <w:ind w:left="720"/>
-        <w:rPr>
-          <w:i/>
-          <w:iCs/>
-          <w:color w:val="FF0000"/>
-        </w:rPr>
-      </w:pPr>
-      <w:r>
-        <w:t xml:space="preserve">Initialise empty list </w:t>
-      </w:r>
-      <w:proofErr w:type="spellStart"/>
-      <w:r>
-        <w:rPr>
-          <w:i/>
-          <w:iCs/>
-          <w:color w:val="FF0000"/>
-        </w:rPr>
-        <w:t>sentencesToUse</w:t>
-      </w:r>
-      <w:proofErr w:type="spellEnd"/>
-    </w:p>
-    <w:p>
-      <w:pPr>
-        <w:ind w:left="720"/>
-      </w:pPr>
-      <w:r>
-        <w:t xml:space="preserve">Set </w:t>
-      </w:r>
-      <w:proofErr w:type="spellStart"/>
-      <w:r>
-        <w:rPr>
-          <w:i/>
-          <w:iCs/>
-          <w:color w:val="FF0000"/>
-        </w:rPr>
-        <w:t>unusedTestSentences</w:t>
-      </w:r>
-      <w:proofErr w:type="spellEnd"/>
-      <w:r>
-        <w:rPr>
-          <w:i/>
-          <w:iCs/>
-          <w:color w:val="FF0000"/>
-        </w:rPr>
-        <w:t xml:space="preserve"> </w:t>
-      </w:r>
-      <w:r>
-        <w:t xml:space="preserve">to value copy of (not a pointer) </w:t>
-      </w:r>
-      <w:r>
-        <w:rPr>
-          <w:i/>
-          <w:iCs/>
-          <w:color w:val="FF0000"/>
-        </w:rPr>
-        <w:t>POSSIBLE_SENTENCES</w:t>
-      </w:r>
-    </w:p>
-    <w:p>
-      <w:pPr>
-        <w:ind w:firstLine="720"/>
-      </w:pPr>
-      <w:r>
-        <w:t xml:space="preserve">Loop </w:t>
-      </w:r>
-      <w:proofErr w:type="spellStart"/>
-      <w:r>
-        <w:rPr>
-          <w:i/>
-          <w:iCs/>
-          <w:color w:val="FF0000"/>
-        </w:rPr>
-        <w:t>n</w:t>
-      </w:r>
-      <w:r>
-        <w:rPr>
-          <w:i/>
-          <w:iCs/>
-          <w:color w:val="FF0000"/>
-        </w:rPr>
-        <w:t>umberOfRounds</w:t>
-      </w:r>
-      <w:proofErr w:type="spellEnd"/>
-      <w:r>
-        <w:rPr>
-          <w:i/>
-          <w:iCs/>
-          <w:color w:val="FF0000"/>
-        </w:rPr>
-        <w:t xml:space="preserve"> </w:t>
-      </w:r>
-      <w:r>
-        <w:t>times</w:t>
-      </w:r>
-    </w:p>
-    <w:p>
-      <w:pPr>
-        <w:ind w:left="720"/>
-        <w:rPr>
-          <w:i/>
-          <w:iCs/>
-          <w:color w:val="FF0000"/>
-        </w:rPr>
-      </w:pPr>
-      <w:r>
-        <w:lastRenderedPageBreak/>
-        <w:tab/>
-      </w:r>
-      <w:r>
-        <w:t>Append</w:t>
-      </w:r>
-      <w:r>
-        <w:t xml:space="preserve"> random sentence out of </w:t>
-      </w:r>
-      <w:proofErr w:type="spellStart"/>
-      <w:r>
-        <w:rPr>
-          <w:i/>
-          <w:iCs/>
-          <w:color w:val="FF0000"/>
-        </w:rPr>
-        <w:t>unusedTestSentences</w:t>
-      </w:r>
-      <w:proofErr w:type="spellEnd"/>
-      <w:r>
-        <w:rPr>
-          <w:i/>
-          <w:iCs/>
-          <w:color w:val="FF0000"/>
-        </w:rPr>
-        <w:t xml:space="preserve"> </w:t>
-      </w:r>
-      <w:r>
-        <w:t xml:space="preserve">to </w:t>
-      </w:r>
-      <w:proofErr w:type="spellStart"/>
-      <w:r>
-        <w:rPr>
-          <w:i/>
-          <w:iCs/>
-          <w:color w:val="FF0000"/>
-        </w:rPr>
-        <w:t>sentencesToUse</w:t>
-      </w:r>
-      <w:proofErr w:type="spellEnd"/>
-      <w:r>
-        <w:rPr>
-          <w:color w:val="FF0000"/>
-        </w:rPr>
-        <w:t xml:space="preserve"> </w:t>
-      </w:r>
-    </w:p>
-    <w:p>
-      <w:pPr>
-        <w:ind w:left="720"/>
-        <w:rPr>
-          <w:i/>
-          <w:iCs/>
-          <w:color w:val="FF0000"/>
-        </w:rPr>
-      </w:pPr>
-      <w:r>
-        <w:rPr>
-          <w:color w:val="FF0000"/>
-        </w:rPr>
-        <w:tab/>
-      </w:r>
-      <w:r>
-        <w:t>Remove</w:t>
-      </w:r>
-      <w:r>
-        <w:t xml:space="preserve"> last item in </w:t>
-      </w:r>
-      <w:proofErr w:type="spellStart"/>
-      <w:r>
-        <w:rPr>
-          <w:i/>
-          <w:iCs/>
-          <w:color w:val="FF0000"/>
-        </w:rPr>
-        <w:t>sentencesToUse</w:t>
-      </w:r>
-      <w:proofErr w:type="spellEnd"/>
-      <w:r>
-        <w:rPr>
-          <w:color w:val="FF0000"/>
-        </w:rPr>
-        <w:t xml:space="preserve"> </w:t>
-      </w:r>
-      <w:r>
-        <w:t xml:space="preserve">from </w:t>
-      </w:r>
-      <w:proofErr w:type="spellStart"/>
-      <w:r>
-        <w:rPr>
-          <w:i/>
-          <w:iCs/>
-          <w:color w:val="FF0000"/>
-        </w:rPr>
-        <w:t>unusedTestSentences</w:t>
-      </w:r>
-      <w:proofErr w:type="spellEnd"/>
-    </w:p>
-    <w:p>
-      <w:pPr>
-        <w:ind w:left="720"/>
-      </w:pPr>
-    </w:p>
-    <w:p>
-      <w:pPr>
-        <w:ind w:left="720"/>
-      </w:pPr>
-    </w:p>
-    <w:p>
-      <w:pPr>
-        <w:ind w:left="720"/>
-      </w:pPr>
-      <w:r>
-        <w:t xml:space="preserve">Display “Press </w:t>
-      </w:r>
-      <w:r>
-        <w:t xml:space="preserve">enter </w:t>
-      </w:r>
-      <w:r>
-        <w:t>to begin”</w:t>
-      </w:r>
-    </w:p>
-    <w:p>
-      <w:pPr>
-        <w:ind w:left="720"/>
-      </w:pPr>
-      <w:r>
-        <w:t>Prompt</w:t>
-      </w:r>
-      <w:r>
-        <w:t xml:space="preserve"> the user to press </w:t>
-      </w:r>
-      <w:r>
-        <w:t>enter</w:t>
-      </w:r>
-    </w:p>
-    <w:p>
-      <w:pPr>
-        <w:ind w:left="720"/>
-      </w:pPr>
-    </w:p>
-    <w:p>
-      <w:pPr>
-        <w:ind w:firstLine="720"/>
-      </w:pPr>
-      <w:r>
-        <w:t xml:space="preserve">Loop using int </w:t>
-      </w:r>
-      <w:proofErr w:type="spellStart"/>
-      <w:r>
-        <w:rPr>
-          <w:i/>
-          <w:iCs/>
-          <w:color w:val="FF0000"/>
-        </w:rPr>
-        <w:t>i</w:t>
-      </w:r>
-      <w:proofErr w:type="spellEnd"/>
-      <w:r>
-        <w:rPr>
-          <w:color w:val="FF0000"/>
-        </w:rPr>
-        <w:t xml:space="preserve"> </w:t>
-      </w:r>
-      <w:r>
-        <w:t xml:space="preserve">to enumerate </w:t>
-      </w:r>
-      <w:proofErr w:type="spellStart"/>
-      <w:r>
-        <w:rPr>
-          <w:i/>
-          <w:iCs/>
-          <w:color w:val="FF0000"/>
-        </w:rPr>
-        <w:t>n</w:t>
-      </w:r>
-      <w:r>
-        <w:rPr>
-          <w:i/>
-          <w:iCs/>
-          <w:color w:val="FF0000"/>
-        </w:rPr>
-        <w:t>umberOfRounds</w:t>
-      </w:r>
-      <w:proofErr w:type="spellEnd"/>
-      <w:r>
-        <w:rPr>
-          <w:i/>
-          <w:iCs/>
-          <w:color w:val="FF0000"/>
-        </w:rPr>
-        <w:t xml:space="preserve"> </w:t>
-      </w:r>
-      <w:r>
-        <w:t>times</w:t>
-      </w:r>
-    </w:p>
-    <w:p>
-      <w:pPr>
-        <w:ind w:left="720" w:firstLine="720"/>
-      </w:pPr>
-      <w:r>
-        <w:t>Display “Round” +</w:t>
-      </w:r>
-      <w:r>
-        <w:t xml:space="preserve"> (</w:t>
-      </w:r>
-      <w:proofErr w:type="spellStart"/>
-      <w:proofErr w:type="gramStart"/>
-      <w:r>
-        <w:rPr>
-          <w:i/>
-          <w:iCs/>
-          <w:color w:val="FF0000"/>
-        </w:rPr>
-        <w:t>i</w:t>
-      </w:r>
-      <w:proofErr w:type="spellEnd"/>
-      <w:r>
-        <w:rPr>
-          <w:color w:val="FF0000"/>
-        </w:rPr>
-        <w:t xml:space="preserve"> </w:t>
-      </w:r>
-      <w:r>
-        <w:rPr>
-          <w:color w:val="FF0000"/>
-        </w:rPr>
-        <w:t xml:space="preserve"> </w:t>
-      </w:r>
-      <w:r>
-        <w:t>+</w:t>
-      </w:r>
-      <w:proofErr w:type="gramEnd"/>
-      <w:r>
-        <w:t xml:space="preserve"> 1</w:t>
-      </w:r>
-      <w:r>
-        <w:t>)</w:t>
-      </w:r>
-      <w:r>
-        <w:t xml:space="preserve"> “</w:t>
-      </w:r>
-      <w:r>
-        <w:t>/</w:t>
-      </w:r>
-      <w:r>
-        <w:t xml:space="preserve">” + </w:t>
-      </w:r>
-      <w:proofErr w:type="spellStart"/>
-      <w:r>
-        <w:rPr>
-          <w:i/>
-          <w:iCs/>
-          <w:color w:val="FF0000"/>
-        </w:rPr>
-        <w:t>numberOfRounds</w:t>
-      </w:r>
-      <w:proofErr w:type="spellEnd"/>
-      <w:r>
-        <w:rPr>
-          <w:color w:val="FF0000"/>
-        </w:rPr>
-        <w:t xml:space="preserve"> </w:t>
-      </w:r>
-      <w:r>
-        <w:t>+ “. Your sentence is</w:t>
-      </w:r>
-      <w:proofErr w:type="gramStart"/>
-      <w:r>
-        <w:t>: ”</w:t>
-      </w:r>
-      <w:proofErr w:type="gramEnd"/>
-    </w:p>
-    <w:p>
-      <w:pPr>
-        <w:ind w:left="720" w:firstLine="720"/>
-      </w:pPr>
-      <w:r>
-        <w:t>Display</w:t>
-      </w:r>
-      <w:r>
-        <w:t xml:space="preserve"> the </w:t>
-      </w:r>
-      <w:proofErr w:type="spellStart"/>
-      <w:r>
-        <w:rPr>
-          <w:i/>
-          <w:iCs/>
-          <w:color w:val="FF0000"/>
-        </w:rPr>
-        <w:t>i</w:t>
-      </w:r>
-      <w:r>
-        <w:t>th</w:t>
-      </w:r>
-      <w:proofErr w:type="spellEnd"/>
-      <w:r>
-        <w:t xml:space="preserve"> object of </w:t>
-      </w:r>
-      <w:proofErr w:type="spellStart"/>
-      <w:r>
-        <w:rPr>
-          <w:i/>
-          <w:iCs/>
-          <w:color w:val="FF0000"/>
-        </w:rPr>
-        <w:t>sentencesToUse</w:t>
-      </w:r>
-      <w:proofErr w:type="spellEnd"/>
-    </w:p>
-    <w:p>
-      <w:pPr>
-        <w:ind w:left="720" w:firstLine="720"/>
-      </w:pPr>
-      <w:r>
-        <w:t xml:space="preserve">Save the current timestamp as </w:t>
-      </w:r>
-      <w:proofErr w:type="spellStart"/>
-      <w:r>
-        <w:rPr>
-          <w:i/>
-          <w:iCs/>
-          <w:color w:val="FF0000"/>
-        </w:rPr>
-        <w:t>tempTime</w:t>
-      </w:r>
-      <w:proofErr w:type="spellEnd"/>
-    </w:p>
-    <w:p>
-      <w:pPr>
-        <w:ind w:left="720" w:firstLine="720"/>
-      </w:pPr>
-      <w:r>
-        <w:t xml:space="preserve">Prompt user for input and save input as </w:t>
-      </w:r>
-      <w:proofErr w:type="spellStart"/>
-      <w:r>
-        <w:rPr>
-          <w:i/>
-          <w:iCs/>
-          <w:color w:val="FF0000"/>
-        </w:rPr>
-        <w:t>p</w:t>
-      </w:r>
-      <w:r>
-        <w:rPr>
-          <w:i/>
-          <w:iCs/>
-          <w:color w:val="FF0000"/>
-        </w:rPr>
-        <w:t>layerInput</w:t>
-      </w:r>
-      <w:proofErr w:type="spellEnd"/>
-    </w:p>
-    <w:p>
-      <w:pPr>
-        <w:ind w:left="720"/>
-      </w:pPr>
-      <w:r>
-        <w:tab/>
-        <w:t xml:space="preserve">Subtract </w:t>
-      </w:r>
-      <w:proofErr w:type="spellStart"/>
-      <w:r>
-        <w:rPr>
-          <w:i/>
-          <w:iCs/>
-          <w:color w:val="FF0000"/>
-        </w:rPr>
-        <w:t>tempTime</w:t>
-      </w:r>
-      <w:proofErr w:type="spellEnd"/>
-      <w:r>
-        <w:rPr>
-          <w:i/>
-          <w:iCs/>
-          <w:color w:val="FF0000"/>
-        </w:rPr>
-        <w:t xml:space="preserve"> </w:t>
-      </w:r>
-      <w:r>
-        <w:t>from the current timestamp and then save that as</w:t>
-      </w:r>
-      <w:r>
-        <w:t xml:space="preserve"> </w:t>
-      </w:r>
-      <w:proofErr w:type="spellStart"/>
-      <w:r>
-        <w:rPr>
-          <w:i/>
-          <w:iCs/>
-          <w:color w:val="FF0000"/>
-        </w:rPr>
-        <w:t>tempTime</w:t>
-      </w:r>
-      <w:proofErr w:type="spellEnd"/>
-    </w:p>
-    <w:p>
-      <w:pPr>
-        <w:ind w:left="720"/>
-      </w:pPr>
-      <w:r>
-        <w:tab/>
-      </w:r>
-      <w:r>
-        <w:tab/>
-      </w:r>
-    </w:p>
-    <w:p>
-      <w:r>
-        <w:tab/>
-      </w:r>
-      <w:r>
-        <w:tab/>
-        <w:t xml:space="preserve">If </w:t>
-      </w:r>
-      <w:proofErr w:type="spellStart"/>
-      <w:r>
-        <w:rPr>
-          <w:i/>
-          <w:iCs/>
-          <w:color w:val="FF0000"/>
-        </w:rPr>
-        <w:t>playerInput</w:t>
-      </w:r>
-      <w:proofErr w:type="spellEnd"/>
-      <w:r>
-        <w:rPr>
-          <w:color w:val="FF0000"/>
-        </w:rPr>
-        <w:t xml:space="preserve"> </w:t>
-      </w:r>
-      <w:r>
-        <w:t xml:space="preserve">is </w:t>
-      </w:r>
-      <w:r>
-        <w:t>‘x’ then</w:t>
-      </w:r>
-    </w:p>
-    <w:p>
-      <w:r>
-        <w:tab/>
-      </w:r>
-      <w:r>
-        <w:tab/>
-      </w:r>
-      <w:r>
-        <w:tab/>
-        <w:t>break</w:t>
-      </w:r>
-      <w:r>
-        <w:tab/>
-      </w:r>
-      <w:r>
-        <w:tab/>
-      </w:r>
-    </w:p>
-    <w:p/>
-    <w:p>
-      <w:pPr>
-        <w:ind w:left="720" w:firstLine="720"/>
-        <w:rPr>
-          <w:i/>
-          <w:iCs/>
-          <w:color w:val="FF0000"/>
-        </w:rPr>
-      </w:pPr>
-      <w:r>
         <w:t xml:space="preserve">Call </w:t>
       </w:r>
       <w:proofErr w:type="spellStart"/>
@@ -1449,7 +2079,39 @@
           <w:iCs/>
           <w:color w:val="FF0000"/>
         </w:rPr>
-        <w:t>sentencesToUse</w:t>
+        <w:t>sentences</w:t>
+      </w:r>
+      <w:r>
+        <w:rPr>
+          <w:i/>
+          <w:iCs/>
+          <w:color w:val="FF0000"/>
+        </w:rPr>
+        <w:t>_t</w:t>
+      </w:r>
+      <w:r>
+        <w:rPr>
+          <w:i/>
+          <w:iCs/>
+          <w:color w:val="FF0000"/>
+        </w:rPr>
+        <w:t>o</w:t>
+      </w:r>
+      <w:r>
+        <w:rPr>
+          <w:i/>
+          <w:iCs/>
+          <w:color w:val="FF0000"/>
+        </w:rPr>
+        <w:t>_u</w:t>
+      </w:r>
+      <w:r>
+        <w:rPr>
+          <w:i/>
+          <w:iCs/>
+          <w:color w:val="FF0000"/>
+        </w:rPr>
+        <w:t>se</w:t>
       </w:r>
       <w:proofErr w:type="spellEnd"/>
       <w:r>
@@ -1470,7 +2132,23 @@
           <w:iCs/>
           <w:color w:val="FF0000"/>
         </w:rPr>
-        <w:t>layerInput</w:t>
+        <w:t>layer</w:t>
+      </w:r>
+      <w:r>
+        <w:rPr>
+          <w:i/>
+          <w:iCs/>
+          <w:color w:val="FF0000"/>
+        </w:rPr>
+        <w:t>_i</w:t>
+      </w:r>
+      <w:r>
+        <w:rPr>
+          <w:i/>
+          <w:iCs/>
+          <w:color w:val="FF0000"/>
+        </w:rPr>
+        <w:t>nput</w:t>
       </w:r>
       <w:proofErr w:type="spellEnd"/>
       <w:r>
@@ -1525,7 +2203,6 @@
         <w:ind w:left="720" w:firstLine="720"/>
       </w:pPr>
       <w:r>
-        <w:lastRenderedPageBreak/>
         <w:t>Call</w:t>
       </w:r>
       <w:r>
@@ -1594,7 +2271,39 @@
           <w:iCs/>
           <w:color w:val="FF0000"/>
         </w:rPr>
-        <w:t>sentencesToUse</w:t>
+        <w:t>sentences</w:t>
+      </w:r>
+      <w:r>
+        <w:rPr>
+          <w:i/>
+          <w:iCs/>
+          <w:color w:val="FF0000"/>
+        </w:rPr>
+        <w:t>_t</w:t>
+      </w:r>
+      <w:r>
+        <w:rPr>
+          <w:i/>
+          <w:iCs/>
+          <w:color w:val="FF0000"/>
+        </w:rPr>
+        <w:t>o</w:t>
+      </w:r>
+      <w:r>
+        <w:rPr>
+          <w:i/>
+          <w:iCs/>
+          <w:color w:val="FF0000"/>
+        </w:rPr>
+        <w:t>_u</w:t>
+      </w:r>
+      <w:r>
+        <w:rPr>
+          <w:i/>
+          <w:iCs/>
+          <w:color w:val="FF0000"/>
+        </w:rPr>
+        <w:t>se</w:t>
       </w:r>
       <w:proofErr w:type="spellEnd"/>
       <w:r>
@@ -1607,7 +2316,23 @@
           <w:iCs/>
           <w:color w:val="FF0000"/>
         </w:rPr>
-        <w:t>tempTime</w:t>
+        <w:t>temp</w:t>
+      </w:r>
+      <w:r>
+        <w:rPr>
+          <w:i/>
+          <w:iCs/>
+          <w:color w:val="FF0000"/>
+        </w:rPr>
+        <w:t>_t</w:t>
+      </w:r>
+      <w:r>
+        <w:rPr>
+          <w:i/>
+          <w:iCs/>
+          <w:color w:val="FF0000"/>
+        </w:rPr>
+        <w:t>ime</w:t>
       </w:r>
       <w:proofErr w:type="spellEnd"/>
       <w:r>
@@ -1658,7 +2383,23 @@
           <w:iCs/>
           <w:color w:val="FF0000"/>
         </w:rPr>
-        <w:t>playerWPMs</w:t>
+        <w:t>player</w:t>
+      </w:r>
+      <w:r>
+        <w:rPr>
+          <w:i/>
+          <w:iCs/>
+          <w:color w:val="FF0000"/>
+        </w:rPr>
+        <w:t>_wpm</w:t>
+      </w:r>
+      <w:r>
+        <w:rPr>
+          <w:i/>
+          <w:iCs/>
+          <w:color w:val="FF0000"/>
+        </w:rPr>
+        <w:t>s</w:t>
       </w:r>
       <w:proofErr w:type="spellEnd"/>
     </w:p>
@@ -1742,7 +2483,23 @@
           <w:iCs/>
           <w:color w:val="FF0000"/>
         </w:rPr>
-        <w:t>playerWPMs</w:t>
+        <w:t>player</w:t>
+      </w:r>
+      <w:r>
+        <w:rPr>
+          <w:i/>
+          <w:iCs/>
+          <w:color w:val="FF0000"/>
+        </w:rPr>
+        <w:t>_wpm</w:t>
+      </w:r>
+      <w:r>
+        <w:rPr>
+          <w:i/>
+          <w:iCs/>
+          <w:color w:val="FF0000"/>
+        </w:rPr>
+        <w:t>s</w:t>
       </w:r>
       <w:proofErr w:type="spellEnd"/>
       <w:r>
@@ -1939,7 +2696,23 @@
           <w:iCs/>
           <w:color w:val="FF0000"/>
         </w:rPr>
-        <w:t>maxAccuracy</w:t>
+        <w:t>max</w:t>
+      </w:r>
+      <w:r>
+        <w:rPr>
+          <w:i/>
+          <w:iCs/>
+          <w:color w:val="FF0000"/>
+        </w:rPr>
+        <w:t>_a</w:t>
+      </w:r>
+      <w:r>
+        <w:rPr>
+          <w:i/>
+          <w:iCs/>
+          <w:color w:val="FF0000"/>
+        </w:rPr>
+        <w:t>ccuracy</w:t>
       </w:r>
       <w:proofErr w:type="spellEnd"/>
       <w:r>
@@ -1962,6 +2735,7 @@
     </w:p>
     <w:p>
       <w:r>
+        <w:lastRenderedPageBreak/>
         <w:tab/>
       </w:r>
       <w:r>
@@ -1985,7 +2759,15 @@
           <w:iCs/>
           <w:color w:val="FF0000"/>
         </w:rPr>
-        <w:t>Accuracy</w:t>
+        <w:t>_a</w:t>
+      </w:r>
+      <w:r>
+        <w:rPr>
+          <w:i/>
+          <w:iCs/>
+          <w:color w:val="FF0000"/>
+        </w:rPr>
+        <w:t>ccuracy</w:t>
       </w:r>
       <w:proofErr w:type="spellEnd"/>
       <w:r>
@@ -2051,7 +2833,23 @@
           <w:iCs/>
           <w:color w:val="FF0000"/>
         </w:rPr>
-        <w:t>maxAccuracy</w:t>
+        <w:t>max</w:t>
+      </w:r>
+      <w:r>
+        <w:rPr>
+          <w:i/>
+          <w:iCs/>
+          <w:color w:val="FF0000"/>
+        </w:rPr>
+        <w:t>_a</w:t>
+      </w:r>
+      <w:r>
+        <w:rPr>
+          <w:i/>
+          <w:iCs/>
+          <w:color w:val="FF0000"/>
+        </w:rPr>
+        <w:t>ccuracy</w:t>
       </w:r>
       <w:proofErr w:type="spellEnd"/>
     </w:p>
@@ -2086,7 +2884,23 @@
           <w:iCs/>
           <w:color w:val="FF0000"/>
         </w:rPr>
-        <w:t>averageAccuracy</w:t>
+        <w:t>average</w:t>
+      </w:r>
+      <w:r>
+        <w:rPr>
+          <w:i/>
+          <w:iCs/>
+          <w:color w:val="FF0000"/>
+        </w:rPr>
+        <w:t>_a</w:t>
+      </w:r>
+      <w:r>
+        <w:rPr>
+          <w:i/>
+          <w:iCs/>
+          <w:color w:val="FF0000"/>
+        </w:rPr>
+        <w:t>ccuracy</w:t>
       </w:r>
       <w:proofErr w:type="spellEnd"/>
     </w:p>
@@ -2108,7 +2922,31 @@
           <w:iCs/>
           <w:color w:val="FF0000"/>
         </w:rPr>
-        <w:t>maxPlayerWPM</w:t>
+        <w:t>max</w:t>
+      </w:r>
+      <w:r>
+        <w:rPr>
+          <w:i/>
+          <w:iCs/>
+          <w:color w:val="FF0000"/>
+        </w:rPr>
+        <w:t>_p</w:t>
+      </w:r>
+      <w:r>
+        <w:rPr>
+          <w:i/>
+          <w:iCs/>
+          <w:color w:val="FF0000"/>
+        </w:rPr>
+        <w:t>layer</w:t>
+      </w:r>
+      <w:r>
+        <w:rPr>
+          <w:i/>
+          <w:iCs/>
+          <w:color w:val="FF0000"/>
+        </w:rPr>
+        <w:t>_wpm</w:t>
       </w:r>
       <w:proofErr w:type="spellEnd"/>
       <w:r>
@@ -2127,7 +2965,23 @@
           <w:iCs/>
           <w:color w:val="FF0000"/>
         </w:rPr>
-        <w:t>playerWPMs</w:t>
+        <w:t>player</w:t>
+      </w:r>
+      <w:r>
+        <w:rPr>
+          <w:i/>
+          <w:iCs/>
+          <w:color w:val="FF0000"/>
+        </w:rPr>
+        <w:t>_wpm</w:t>
+      </w:r>
+      <w:r>
+        <w:rPr>
+          <w:i/>
+          <w:iCs/>
+          <w:color w:val="FF0000"/>
+        </w:rPr>
+        <w:t>s</w:t>
       </w:r>
       <w:proofErr w:type="spellEnd"/>
     </w:p>
@@ -2148,15 +3002,31 @@
           <w:iCs/>
           <w:color w:val="FF0000"/>
         </w:rPr>
-        <w:t>averageP</w:t>
-      </w:r>
-      <w:r>
-        <w:rPr>
-          <w:i/>
-          <w:iCs/>
-          <w:color w:val="FF0000"/>
-        </w:rPr>
-        <w:t>layerWPM</w:t>
+        <w:t>average</w:t>
+      </w:r>
+      <w:r>
+        <w:rPr>
+          <w:i/>
+          <w:iCs/>
+          <w:color w:val="FF0000"/>
+        </w:rPr>
+        <w:t>_p</w:t>
+      </w:r>
+      <w:r>
+        <w:rPr>
+          <w:i/>
+          <w:iCs/>
+          <w:color w:val="FF0000"/>
+        </w:rPr>
+        <w:t>layer</w:t>
+      </w:r>
+      <w:r>
+        <w:rPr>
+          <w:i/>
+          <w:iCs/>
+          <w:color w:val="FF0000"/>
+        </w:rPr>
+        <w:t>_wpm</w:t>
       </w:r>
       <w:proofErr w:type="spellEnd"/>
       <w:r>
@@ -2178,7 +3048,23 @@
           <w:iCs/>
           <w:color w:val="FF0000"/>
         </w:rPr>
-        <w:t>playerWPMs</w:t>
+        <w:t>player</w:t>
+      </w:r>
+      <w:r>
+        <w:rPr>
+          <w:i/>
+          <w:iCs/>
+          <w:color w:val="FF0000"/>
+        </w:rPr>
+        <w:t>_wpm</w:t>
+      </w:r>
+      <w:r>
+        <w:rPr>
+          <w:i/>
+          <w:iCs/>
+          <w:color w:val="FF0000"/>
+        </w:rPr>
+        <w:t>s</w:t>
       </w:r>
       <w:proofErr w:type="spellEnd"/>
       <w:r>
@@ -2197,7 +3083,23 @@
           <w:iCs/>
           <w:color w:val="FF0000"/>
         </w:rPr>
-        <w:t>playerWPMs</w:t>
+        <w:t>player</w:t>
+      </w:r>
+      <w:r>
+        <w:rPr>
+          <w:i/>
+          <w:iCs/>
+          <w:color w:val="FF0000"/>
+        </w:rPr>
+        <w:t>_wpm</w:t>
+      </w:r>
+      <w:r>
+        <w:rPr>
+          <w:i/>
+          <w:iCs/>
+          <w:color w:val="FF0000"/>
+        </w:rPr>
+        <w:t>s</w:t>
       </w:r>
       <w:proofErr w:type="spellEnd"/>
     </w:p>
@@ -2232,7 +3134,31 @@
           <w:iCs/>
           <w:color w:val="FF0000"/>
         </w:rPr>
-        <w:t>maxPlayerWPM</w:t>
+        <w:t>max</w:t>
+      </w:r>
+      <w:r>
+        <w:rPr>
+          <w:i/>
+          <w:iCs/>
+          <w:color w:val="FF0000"/>
+        </w:rPr>
+        <w:t>_p</w:t>
+      </w:r>
+      <w:r>
+        <w:rPr>
+          <w:i/>
+          <w:iCs/>
+          <w:color w:val="FF0000"/>
+        </w:rPr>
+        <w:t>layer</w:t>
+      </w:r>
+      <w:r>
+        <w:rPr>
+          <w:i/>
+          <w:iCs/>
+          <w:color w:val="FF0000"/>
+        </w:rPr>
+        <w:t>_wpm</w:t>
       </w:r>
       <w:proofErr w:type="spellEnd"/>
     </w:p>
@@ -2267,15 +3193,31 @@
           <w:iCs/>
           <w:color w:val="FF0000"/>
         </w:rPr>
-        <w:t>averageP</w:t>
-      </w:r>
-      <w:r>
-        <w:rPr>
-          <w:i/>
-          <w:iCs/>
-          <w:color w:val="FF0000"/>
-        </w:rPr>
-        <w:t>layerWPM</w:t>
+        <w:t>average</w:t>
+      </w:r>
+      <w:r>
+        <w:rPr>
+          <w:i/>
+          <w:iCs/>
+          <w:color w:val="FF0000"/>
+        </w:rPr>
+        <w:t>_p</w:t>
+      </w:r>
+      <w:r>
+        <w:rPr>
+          <w:i/>
+          <w:iCs/>
+          <w:color w:val="FF0000"/>
+        </w:rPr>
+        <w:t>layer</w:t>
+      </w:r>
+      <w:r>
+        <w:rPr>
+          <w:i/>
+          <w:iCs/>
+          <w:color w:val="FF0000"/>
+        </w:rPr>
+        <w:t>wpm</w:t>
       </w:r>
       <w:proofErr w:type="spellEnd"/>
     </w:p>
@@ -2382,15 +3324,42 @@
           <w:iCs/>
           <w:color w:val="FF0000"/>
         </w:rPr>
-        <w:t>umberOfRounds</w:t>
-      </w:r>
-      <w:proofErr w:type="spellEnd"/>
-      <w:r>
-        <w:rPr>
-          <w:i/>
-          <w:iCs/>
-          <w:color w:val="FF0000"/>
-        </w:rPr>
+        <w:t>um</w:t>
+      </w:r>
+      <w:r>
+        <w:rPr>
+          <w:i/>
+          <w:iCs/>
+          <w:color w:val="FF0000"/>
+        </w:rPr>
+        <w:t>ber_o</w:t>
+      </w:r>
+      <w:r>
+        <w:rPr>
+          <w:i/>
+          <w:iCs/>
+          <w:color w:val="FF0000"/>
+        </w:rPr>
+        <w:t>f</w:t>
+      </w:r>
+      <w:r>
+        <w:rPr>
+          <w:i/>
+          <w:iCs/>
+          <w:color w:val="FF0000"/>
+        </w:rPr>
+        <w:t>_r</w:t>
+      </w:r>
+      <w:r>
+        <w:rPr>
+          <w:i/>
+          <w:iCs/>
+          <w:color w:val="FF0000"/>
+        </w:rPr>
+        <w:t>ounds</w:t>
+      </w:r>
+      <w:proofErr w:type="spellEnd"/>
+      <w:r>
         <w:t xml:space="preserve"> </w:t>
       </w:r>
       <w:r>
@@ -2490,7 +3459,15 @@
           <w:iCs/>
           <w:color w:val="FF0000"/>
         </w:rPr>
-        <w:t>playerWPMs</w:t>
+        <w:t>player</w:t>
+      </w:r>
+      <w:r>
+        <w:rPr>
+          <w:i/>
+          <w:iCs/>
+          <w:color w:val="FF0000"/>
+        </w:rPr>
+        <w:t>_wpms</w:t>
       </w:r>
       <w:proofErr w:type="spellEnd"/>
     </w:p>
@@ -2542,6 +3519,7 @@
     </w:p>
     <w:p>
       <w:r>
+        <w:lastRenderedPageBreak/>
         <w:tab/>
       </w:r>
       <w:r>
@@ -3053,6 +4031,7 @@
         <w:ind w:firstLine="720"/>
       </w:pPr>
       <w:r>
+        <w:lastRenderedPageBreak/>
         <w:t xml:space="preserve">Return </w:t>
       </w:r>
       <w:r>
@@ -3737,7 +4716,6 @@
   <w:style w:type="character" w:default="1" w:styleId="DefaultParagraphFont">
     <w:name w:val="Default Paragraph Font"/>
     <w:uiPriority w:val="1"/>
-    <w:semiHidden/>
     <w:unhideWhenUsed/>
   </w:style>
   <w:style w:type="table" w:default="1" w:styleId="TableNormal">

</xml_diff>